<commit_message>
Updates To Ecological Claim
- Added Claim Source property set
</commit_message>
<xml_diff>
--- a/artifacts/token-templates/specifications/Ecological-Claim/latest/Ecological-Claim-spec.docx
+++ b/artifacts/token-templates/specifications/Ecological-Claim/latest/Ecological-Claim-spec.docx
@@ -2,8 +2,8 @@
 <file path=word/document.xml><?xml version="1.0" encoding="utf-8"?>
 <w:document xmlns:w="http://schemas.openxmlformats.org/wordprocessingml/2006/main">
   <w:body>
-    <w:footerReference xmlns:r="http://schemas.openxmlformats.org/officeDocument/2006/relationships" r:id="R2c923944ef754f06"/>
-    <w:headerReference xmlns:r="http://schemas.openxmlformats.org/officeDocument/2006/relationships" r:id="R7a0721a74a3d43b3"/>
+    <w:footerReference xmlns:r="http://schemas.openxmlformats.org/officeDocument/2006/relationships" r:id="R159984bc87cf418b"/>
+    <w:headerReference xmlns:r="http://schemas.openxmlformats.org/officeDocument/2006/relationships" r:id="Rc39646b3565c4305"/>
     <w:p>
       <w:pPr>
         <w:pStyle w:val="Title"/>
@@ -287,7 +287,7 @@
         <w:jc w:val="center"/>
       </w:pPr>
       <w:r>
-        <w:t>Taxonomy Formula: [tN{~d,~t,g,e,PCC}+phCB+phEC]</w:t>
+        <w:t>Taxonomy Formula: [tN{~d,~t,g,e,PCC}+phCB+phECS+phEC]</w:t>
       </w:r>
     </w:p>
     <w:p>
@@ -537,7 +537,7 @@
         <w:jc w:val="left"/>
       </w:pPr>
       <w:r>
-        <w:t>This token represents a claim in a collection of claims from the same Modular Benefit Project, where the claim has a collection of checkpoints that are receipts for the raw data and external reference data sources used to make the benefit claim. An Ecological Claim is built over a time period by the Modular Benefit Project's Measurement, Reporting and Verification (MRV) process, which should issue at least one Ecological Checkpoint that has the links to the raw source and reference data supporting the claim. Using checkpoints allows for a claim to build and show progress over the time period, proving the work of the MRV process periodically over the time period which increases the trust in the claim itself. Once all the checkpoints are added to the claim it can be submitted for verification, then it is then encumbered by the VVB and verified via the Verification Contract process. Once verification is complete a Processed Claim token is issued, which will then retire the Ecological Claim token recording the Processed Claim Id, linking the two tokens together.</w:t>
+        <w:t>This token represents a claim in a collection of claims from the same Modular Benefit Project, where the claim has a collection of checkpoints from registered sources that are receipts for the raw data and external reference data sources used to make the benefit claim. An Ecological Claim is built over a time period by the Modular Benefit Project's Measurement, Reporting and Verification (MRV) process, which should register the sources of measurement/evidence and issue at least one Ecological Checkpoint that has the links to the raw source and reference data supporting the claim. Using checkpoints allows for a claim to build and show progress over the time period, proving the work of the MRV process periodically over the time period which increases the trust in the claim itself. Once all the checkpoints are added to the claim it can be submitted for verification, then it is then encumbered by the VVB and verified via the Verification Contract process. Once verification is complete a Processed Claim token is issued, which will then retire the Ecological Claim token recording the Processed Claim Id, linking the two tokens together.</w:t>
       </w:r>
     </w:p>
     <w:p>
@@ -728,6 +728,22 @@
       </w:pPr>
       <w:r>
         <w:t>It includes the following Property Sets:</w:t>
+      </w:r>
+    </w:p>
+    <w:p>
+      <w:pPr>
+        <w:numPr>
+          <w:ilvl w:val="0"/>
+          <w:numId w:val="2"/>
+        </w:numPr>
+        <w:spacing w:after="0"/>
+        <w:ind w:left="720" w:hanging="360"/>
+        <w:rPr>
+          <w:rFonts w:ascii="Symbol" w:hAnsi="Symbol"/>
+        </w:rPr>
+      </w:pPr>
+      <w:r>
+        <w:t>Ecological Claim Source</w:t>
       </w:r>
     </w:p>
     <w:p>
@@ -13664,6 +13680,3437 @@
         <w:jc w:val="center"/>
       </w:pPr>
       <w:r>
+        <w:t xml:space="preserve">Ecological Claim Source</w:t>
+      </w:r>
+    </w:p>
+    <w:tbl>
+      <w:tblPr>
+        <w:tblStyle w:val="GridTable4-Accent1"/>
+        <w:tblBorders>
+          <w:top w:val="none" w:sz="12"/>
+          <w:bottom w:val="none" w:sz="12"/>
+          <w:left w:val="none" w:sz="12"/>
+          <w:right w:val="none" w:sz="12"/>
+          <w:insideH w:val="none" w:sz="12"/>
+          <w:insideV w:val="none" w:sz="12"/>
+        </w:tblBorders>
+      </w:tblPr>
+      <w:tr>
+        <w:tc>
+          <w:p>
+            <w:r>
+              <w:t>Type:</w:t>
+            </w:r>
+          </w:p>
+          <w:tcPr>
+            <w:tcW w:w="30" w:type="pct"/>
+          </w:tcPr>
+        </w:tc>
+        <w:tc>
+          <w:p>
+            <w:r>
+              <w:t>PropertySet</w:t>
+            </w:r>
+          </w:p>
+          <w:tcPr>
+            <w:tcW w:w="70" w:type="pct"/>
+          </w:tcPr>
+        </w:tc>
+      </w:tr>
+      <w:tr>
+        <w:tc>
+          <w:p>
+            <w:r>
+              <w:t>Name:</w:t>
+            </w:r>
+          </w:p>
+          <w:tcPr>
+            <w:tcW w:w="30" w:type="pct"/>
+          </w:tcPr>
+        </w:tc>
+        <w:tc>
+          <w:p>
+            <w:r>
+              <w:t>Ecological Claim Source</w:t>
+            </w:r>
+          </w:p>
+          <w:tcPr>
+            <w:tcW w:w="70" w:type="pct"/>
+          </w:tcPr>
+        </w:tc>
+      </w:tr>
+      <w:tr>
+        <w:tc>
+          <w:p>
+            <w:r>
+              <w:t>Id:</w:t>
+            </w:r>
+          </w:p>
+          <w:tcPr>
+            <w:tcW w:w="30" w:type="pct"/>
+          </w:tcPr>
+        </w:tc>
+        <w:tc>
+          <w:p>
+            <w:r>
+              <w:t>66150c15-9fa0-42f3-8ae6-84592af312b9</w:t>
+            </w:r>
+          </w:p>
+          <w:tcPr>
+            <w:tcW w:w="70" w:type="pct"/>
+          </w:tcPr>
+        </w:tc>
+      </w:tr>
+      <w:tr>
+        <w:tc>
+          <w:p>
+            <w:r>
+              <w:t>Visual:</w:t>
+            </w:r>
+          </w:p>
+          <w:tcPr>
+            <w:tcW w:w="30" w:type="pct"/>
+          </w:tcPr>
+        </w:tc>
+        <w:tc>
+          <w:p>
+            <w:r>
+              <w:t>&amp;phi;&lt;i&gt;ECS&lt;/i&gt;</w:t>
+            </w:r>
+          </w:p>
+          <w:tcPr>
+            <w:tcW w:w="70" w:type="pct"/>
+          </w:tcPr>
+        </w:tc>
+      </w:tr>
+      <w:tr>
+        <w:tc>
+          <w:p>
+            <w:r>
+              <w:t>Tooling:</w:t>
+            </w:r>
+          </w:p>
+          <w:tcPr>
+            <w:tcW w:w="30" w:type="pct"/>
+          </w:tcPr>
+        </w:tc>
+        <w:tc>
+          <w:p>
+            <w:r>
+              <w:t>phECS</w:t>
+            </w:r>
+          </w:p>
+          <w:tcPr>
+            <w:tcW w:w="70" w:type="pct"/>
+          </w:tcPr>
+        </w:tc>
+      </w:tr>
+      <w:tr>
+        <w:tc>
+          <w:p>
+            <w:r>
+              <w:t>Version:</w:t>
+            </w:r>
+          </w:p>
+          <w:tcPr>
+            <w:tcW w:w="30" w:type="pct"/>
+          </w:tcPr>
+        </w:tc>
+        <w:tc>
+          <w:p>
+            <w:r>
+              <w:t>1.0</w:t>
+            </w:r>
+          </w:p>
+          <w:tcPr>
+            <w:tcW w:w="70" w:type="pct"/>
+          </w:tcPr>
+        </w:tc>
+      </w:tr>
+    </w:tbl>
+    <w:p>
+      <w:pPr>
+        <w:pStyle w:val="Heading2"/>
+        <w:jc w:val="left"/>
+      </w:pPr>
+      <w:r>
+        <w:t>Definition</w:t>
+      </w:r>
+    </w:p>
+    <w:p>
+      <w:pPr>
+        <w:pStyle w:val="Quote"/>
+        <w:jc w:val="left"/>
+      </w:pPr>
+      <w:r>
+        <w:t>This property set includes the information about the source of evidence that can be included in an Ecological Claim - Checkpoint, a claim is made up of one or more ecological checkpoints that records the time frame of the data, raw source claim or reference data. The provenance of this data will need to be traceable back to a registered source. A source can be a device like IoT, an application hosted on a device like a tablet or reference data like a satellite image source.</w:t>
+      </w:r>
+    </w:p>
+    <w:p>
+      <w:pPr>
+        <w:pStyle w:val="Heading2"/>
+        <w:jc w:val="left"/>
+      </w:pPr>
+      <w:r>
+        <w:t>Example</w:t>
+      </w:r>
+    </w:p>
+    <w:p>
+      <w:pPr>
+        <w:pStyle w:val="Normal"/>
+        <w:jc w:val="left"/>
+      </w:pPr>
+      <w:r>
+        <w:t>A Modular Benefit Project will register the sources of data that can supply evidence for their claims using this property set. When evidence is checked in via Checkpoint, the identifier of the source along with a proof, like a digital signature, should be provided to the checkpoint ensuring evidence is not being slipped into the claim from an unregistered source.</w:t>
+      </w:r>
+    </w:p>
+    <w:p>
+      <w:pPr>
+        <w:pStyle w:val="Heading2"/>
+        <w:jc w:val="left"/>
+      </w:pPr>
+      <w:r>
+        <w:t>Analogies</w:t>
+      </w:r>
+    </w:p>
+    <w:p>
+      <w:pPr>
+        <w:pStyle w:val="Normal"/>
+        <w:jc w:val="left"/>
+      </w:pPr>
+      <w:r>
+        <w:tbl>
+          <w:tblPr>
+            <w:tblStyle w:val="GridTable4-Accent1"/>
+          </w:tblPr>
+          <w:tr>
+            <w:tc>
+              <w:p>
+                <w:r>
+                  <w:t>Name</w:t>
+                </w:r>
+              </w:p>
+              <w:tcPr>
+                <w:tcW w:w="25" w:type="pct"/>
+              </w:tcPr>
+            </w:tc>
+            <w:tc>
+              <w:p>
+                <w:r>
+                  <w:t>Description</w:t>
+                </w:r>
+              </w:p>
+              <w:tcPr>
+                <w:tcW w:w="75" w:type="pct"/>
+              </w:tcPr>
+            </w:tc>
+          </w:tr>
+        </w:tbl>
+      </w:r>
+    </w:p>
+    <w:p>
+      <w:pPr>
+        <w:pStyle w:val="Heading2"/>
+        <w:jc w:val="left"/>
+      </w:pPr>
+      <w:r>
+        <w:t>Dependencies</w:t>
+      </w:r>
+    </w:p>
+    <w:p>
+      <w:pPr>
+        <w:pStyle w:val="Normal"/>
+        <w:jc w:val="left"/>
+      </w:pPr>
+      <w:r>
+        <w:tbl>
+          <w:tblPr>
+            <w:tblStyle w:val="GridTable4-Accent1"/>
+          </w:tblPr>
+          <w:tr>
+            <w:tc>
+              <w:p>
+                <w:r>
+                  <w:t>Artifact Type</w:t>
+                </w:r>
+              </w:p>
+              <w:tcPr>
+                <w:tcW w:w="35" w:type="pct"/>
+              </w:tcPr>
+            </w:tc>
+            <w:tc>
+              <w:p>
+                <w:r>
+                  <w:t>Symbol</w:t>
+                </w:r>
+              </w:p>
+              <w:tcPr>
+                <w:tcW w:w="10" w:type="pct"/>
+              </w:tcPr>
+            </w:tc>
+            <w:tc>
+              <w:p>
+                <w:r>
+                  <w:t>Description</w:t>
+                </w:r>
+              </w:p>
+              <w:tcPr>
+                <w:tcW w:w="55" w:type="pct"/>
+              </w:tcPr>
+            </w:tc>
+          </w:tr>
+        </w:tbl>
+      </w:r>
+    </w:p>
+    <w:p>
+      <w:pPr>
+        <w:pStyle w:val="Heading2"/>
+        <w:jc w:val="left"/>
+      </w:pPr>
+      <w:r>
+        <w:t>Incompatible With</w:t>
+      </w:r>
+    </w:p>
+    <w:p>
+      <w:pPr>
+        <w:pStyle w:val="Normal"/>
+        <w:jc w:val="left"/>
+      </w:pPr>
+      <w:r>
+        <w:tbl>
+          <w:tblPr>
+            <w:tblStyle w:val="GridTable4-Accent1"/>
+          </w:tblPr>
+          <w:tr>
+            <w:tc>
+              <w:p>
+                <w:r>
+                  <w:t>Artifact Type</w:t>
+                </w:r>
+              </w:p>
+              <w:tcPr>
+                <w:tcW w:w="45" w:type="pct"/>
+              </w:tcPr>
+            </w:tc>
+            <w:tc>
+              <w:p>
+                <w:r>
+                  <w:t>Symbol</w:t>
+                </w:r>
+              </w:p>
+              <w:tcPr>
+                <w:tcW w:w="10" w:type="pct"/>
+              </w:tcPr>
+            </w:tc>
+            <w:tc>
+              <w:p>
+                <w:r>
+                  <w:t>Id</w:t>
+                </w:r>
+              </w:p>
+              <w:tcPr>
+                <w:tcW w:w="45" w:type="pct"/>
+              </w:tcPr>
+            </w:tc>
+          </w:tr>
+        </w:tbl>
+      </w:r>
+    </w:p>
+    <w:p>
+      <w:pPr>
+        <w:pStyle w:val="Heading2"/>
+        <w:jc w:val="left"/>
+      </w:pPr>
+      <w:r>
+        <w:t>Influenced By</w:t>
+      </w:r>
+    </w:p>
+    <w:p>
+      <w:pPr>
+        <w:pStyle w:val="Normal"/>
+        <w:jc w:val="left"/>
+      </w:pPr>
+      <w:r>
+        <w:tbl>
+          <w:tblPr>
+            <w:tblStyle w:val="GridTable4-Accent1"/>
+          </w:tblPr>
+          <w:tr>
+            <w:tc>
+              <w:p>
+                <w:r>
+                  <w:t>Description</w:t>
+                </w:r>
+              </w:p>
+              <w:tcPr>
+                <w:tcW w:w="75" w:type="pct"/>
+              </w:tcPr>
+            </w:tc>
+            <w:tc>
+              <w:p>
+                <w:r>
+                  <w:t>Symbol</w:t>
+                </w:r>
+              </w:p>
+              <w:tcPr>
+                <w:tcW w:w="10" w:type="pct"/>
+              </w:tcPr>
+            </w:tc>
+            <w:tc>
+              <w:p>
+                <w:r>
+                  <w:t>Applies To</w:t>
+                </w:r>
+              </w:p>
+              <w:tcPr>
+                <w:tcW w:w="15" w:type="pct"/>
+              </w:tcPr>
+            </w:tc>
+          </w:tr>
+          <w:tr>
+            <w:tc>
+              <w:p>
+                <w:r>
+                  <w:t>Roles should be used to control what accounts can create a Claim Source.</w:t>
+                </w:r>
+              </w:p>
+            </w:tc>
+            <w:tc>
+              <w:p>
+                <w:r>
+                  <w:t>r</w:t>
+                </w:r>
+              </w:p>
+            </w:tc>
+            <w:tc>
+              <w:p>
+                <w:r>
+                  <w:t>[ ]</w:t>
+                </w:r>
+              </w:p>
+            </w:tc>
+          </w:tr>
+        </w:tbl>
+      </w:r>
+    </w:p>
+    <w:p>
+      <w:pPr>
+        <w:pStyle w:val="Heading2"/>
+        <w:jc w:val="left"/>
+      </w:pPr>
+      <w:r>
+        <w:t>Artifact Files</w:t>
+      </w:r>
+    </w:p>
+    <w:p>
+      <w:pPr>
+        <w:pStyle w:val="Normal"/>
+        <w:jc w:val="left"/>
+      </w:pPr>
+      <w:r>
+        <w:tbl>
+          <w:tblPr>
+            <w:tblStyle w:val="GridTable4-Accent1"/>
+          </w:tblPr>
+          <w:tr>
+            <w:tc>
+              <w:p>
+                <w:r>
+                  <w:t>Content Type</w:t>
+                </w:r>
+              </w:p>
+              <w:tcPr>
+                <w:tcW w:w="10" w:type="pct"/>
+              </w:tcPr>
+            </w:tc>
+            <w:tc>
+              <w:p>
+                <w:r>
+                  <w:t>File Name</w:t>
+                </w:r>
+              </w:p>
+              <w:tcPr>
+                <w:tcW w:w="25" w:type="pct"/>
+              </w:tcPr>
+            </w:tc>
+            <w:tc>
+              <w:p>
+                <w:r>
+                  <w:t>File Content</w:t>
+                </w:r>
+              </w:p>
+              <w:tcPr>
+                <w:tcW w:w="65" w:type="pct"/>
+              </w:tcPr>
+            </w:tc>
+          </w:tr>
+          <w:tr>
+            <w:tc>
+              <w:p>
+                <w:r>
+                  <w:t>Control</w:t>
+                </w:r>
+              </w:p>
+            </w:tc>
+            <w:tc>
+              <w:p>
+                <w:r>
+                  <w:t>ecological-claim-source.proto</w:t>
+                </w:r>
+              </w:p>
+            </w:tc>
+            <w:tc>
+              <w:p>
+                <w:r>
+                  <w:t/>
+                </w:r>
+              </w:p>
+            </w:tc>
+          </w:tr>
+          <w:tr>
+            <w:tc>
+              <w:p>
+                <w:r>
+                  <w:t>Uml</w:t>
+                </w:r>
+              </w:p>
+            </w:tc>
+            <w:tc>
+              <w:p>
+                <w:r>
+                  <w:t>ecological-claim-source.md</w:t>
+                </w:r>
+              </w:p>
+            </w:tc>
+            <w:tc>
+              <w:p>
+                <w:r>
+                  <w:t/>
+                </w:r>
+              </w:p>
+            </w:tc>
+          </w:tr>
+        </w:tbl>
+      </w:r>
+    </w:p>
+    <w:p>
+      <w:pPr>
+        <w:pStyle w:val="Heading2"/>
+        <w:jc w:val="left"/>
+      </w:pPr>
+      <w:r>
+        <w:t>Code Map</w:t>
+      </w:r>
+    </w:p>
+    <w:p>
+      <w:pPr>
+        <w:pStyle w:val="Normal"/>
+      </w:pPr>
+      <w:r>
+        <w:tbl>
+          <w:tblPr>
+            <w:tblStyle w:val="GridTable4-Accent1"/>
+          </w:tblPr>
+          <w:tr>
+            <w:tc>
+              <w:p>
+                <w:r>
+                  <w:t>Map Type</w:t>
+                </w:r>
+              </w:p>
+              <w:tcPr>
+                <w:tcW w:w="15" w:type="pct"/>
+              </w:tcPr>
+            </w:tc>
+            <w:tc>
+              <w:p>
+                <w:r>
+                  <w:t>Name</w:t>
+                </w:r>
+              </w:p>
+              <w:tcPr>
+                <w:tcW w:w="15" w:type="pct"/>
+              </w:tcPr>
+            </w:tc>
+            <w:tc>
+              <w:p>
+                <w:r>
+                  <w:t>Platform</w:t>
+                </w:r>
+              </w:p>
+              <w:tcPr>
+                <w:tcW w:w="15" w:type="pct"/>
+              </w:tcPr>
+            </w:tc>
+            <w:tc>
+              <w:p>
+                <w:r>
+                  <w:t>Location</w:t>
+                </w:r>
+              </w:p>
+              <w:tcPr>
+                <w:tcW w:w="55" w:type="pct"/>
+              </w:tcPr>
+            </w:tc>
+          </w:tr>
+        </w:tbl>
+      </w:r>
+    </w:p>
+    <w:p>
+      <w:pPr>
+        <w:pStyle w:val="Heading2"/>
+        <w:jc w:val="left"/>
+      </w:pPr>
+      <w:r>
+        <w:t>Implementation Map</w:t>
+      </w:r>
+    </w:p>
+    <w:p>
+      <w:pPr>
+        <w:pStyle w:val="Normal"/>
+        <w:jc w:val="left"/>
+      </w:pPr>
+      <w:r>
+        <w:tbl>
+          <w:tblPr>
+            <w:tblStyle w:val="GridTable4-Accent1"/>
+          </w:tblPr>
+          <w:tr>
+            <w:tc>
+              <w:p>
+                <w:r>
+                  <w:t>Map Type</w:t>
+                </w:r>
+              </w:p>
+              <w:tcPr>
+                <w:tcW w:w="15" w:type="pct"/>
+              </w:tcPr>
+            </w:tc>
+            <w:tc>
+              <w:p>
+                <w:r>
+                  <w:t>Name</w:t>
+                </w:r>
+              </w:p>
+              <w:tcPr>
+                <w:tcW w:w="15" w:type="pct"/>
+              </w:tcPr>
+            </w:tc>
+            <w:tc>
+              <w:p>
+                <w:r>
+                  <w:t>Platform</w:t>
+                </w:r>
+              </w:p>
+              <w:tcPr>
+                <w:tcW w:w="15" w:type="pct"/>
+              </w:tcPr>
+            </w:tc>
+            <w:tc>
+              <w:p>
+                <w:r>
+                  <w:t>Location</w:t>
+                </w:r>
+              </w:p>
+              <w:tcPr>
+                <w:tcW w:w="55" w:type="pct"/>
+              </w:tcPr>
+            </w:tc>
+          </w:tr>
+        </w:tbl>
+      </w:r>
+    </w:p>
+    <w:p>
+      <w:pPr>
+        <w:pStyle w:val="Heading2"/>
+        <w:jc w:val="left"/>
+      </w:pPr>
+      <w:r>
+        <w:t>Resource Map</w:t>
+      </w:r>
+    </w:p>
+    <w:p>
+      <w:pPr>
+        <w:pStyle w:val="Normal"/>
+        <w:jc w:val="left"/>
+      </w:pPr>
+      <w:r>
+        <w:tbl>
+          <w:tblPr>
+            <w:tblStyle w:val="GridTable4-Accent1"/>
+          </w:tblPr>
+          <w:tr>
+            <w:tc>
+              <w:p>
+                <w:r>
+                  <w:t>Map Type</w:t>
+                </w:r>
+              </w:p>
+              <w:tcPr>
+                <w:tcW w:w="15" w:type="pct"/>
+              </w:tcPr>
+            </w:tc>
+            <w:tc>
+              <w:p>
+                <w:r>
+                  <w:t>Name</w:t>
+                </w:r>
+              </w:p>
+              <w:tcPr>
+                <w:tcW w:w="15" w:type="pct"/>
+              </w:tcPr>
+            </w:tc>
+            <w:tc>
+              <w:p>
+                <w:r>
+                  <w:t>Location</w:t>
+                </w:r>
+              </w:p>
+              <w:tcPr>
+                <w:tcW w:w="20" w:type="pct"/>
+              </w:tcPr>
+            </w:tc>
+            <w:tc>
+              <w:p>
+                <w:r>
+                  <w:t>Description</w:t>
+                </w:r>
+              </w:p>
+              <w:tcPr>
+                <w:tcW w:w="50" w:type="pct"/>
+              </w:tcPr>
+            </w:tc>
+          </w:tr>
+        </w:tbl>
+      </w:r>
+    </w:p>
+    <w:p>
+      <w:pPr>
+        <w:pStyle w:val="Normal"/>
+        <w:jc w:val="left"/>
+      </w:pPr>
+      <w:r>
+        <w:tbl>
+          <w:tblPr>
+            <w:tblStyle w:val="GridTable4-Accent1"/>
+          </w:tblPr>
+          <w:tr>
+            <w:tc>
+              <w:p>
+                <w:r>
+                  <w:t>Property Set Representation Type</w:t>
+                </w:r>
+              </w:p>
+              <w:tcPr>
+                <w:tcW w:w="35" w:type="pct"/>
+              </w:tcPr>
+            </w:tc>
+            <w:tc>
+              <w:p>
+                <w:r>
+                  <w:t>Description</w:t>
+                </w:r>
+              </w:p>
+              <w:tcPr>
+                <w:tcW w:w="65" w:type="pct"/>
+              </w:tcPr>
+            </w:tc>
+          </w:tr>
+          <w:tr>
+            <w:tc>
+              <w:p>
+                <w:r>
+                  <w:t>Common</w:t>
+                </w:r>
+              </w:p>
+              <w:tcPr>
+                <w:tcW w:w="35" w:type="pct"/>
+              </w:tcPr>
+            </w:tc>
+            <w:tc>
+              <w:p>
+                <w:r>
+                  <w:t>This property set's value is common or shared for all token instances in the class. Meaning all tokens in the class will share the same value of the property set.</w:t>
+                </w:r>
+              </w:p>
+              <w:tcPr>
+                <w:tcW w:w="65" w:type="pct"/>
+              </w:tcPr>
+            </w:tc>
+          </w:tr>
+        </w:tbl>
+      </w:r>
+    </w:p>
+    <w:p>
+      <w:pPr>
+        <w:pStyle w:val="Heading2"/>
+        <w:jc w:val="left"/>
+      </w:pPr>
+      <w:r>
+        <w:t>Properties</w:t>
+      </w:r>
+    </w:p>
+    <w:p>
+      <w:pPr>
+        <w:pStyle w:val="Heading3"/>
+        <w:jc w:val="left"/>
+      </w:pPr>
+      <w:r>
+        <w:t>Property Name: ClaimSource</w:t>
+      </w:r>
+    </w:p>
+    <w:p>
+      <w:pPr>
+        <w:pStyle w:val="Normal"/>
+        <w:jc w:val="left"/>
+      </w:pPr>
+      <w:r>
+        <w:t>Property Value Description: Contains the values for the checkpoint.</w:t>
+      </w:r>
+    </w:p>
+    <w:p>
+      <w:pPr>
+        <w:pStyle w:val="Normal"/>
+        <w:jc w:val="left"/>
+      </w:pPr>
+      <w:r>
+        <w:t>Template Value is set to: </w:t>
+      </w:r>
+    </w:p>
+    <w:p>
+      <w:pPr>
+        <w:pStyle w:val="Heading2"/>
+        <w:jc w:val="left"/>
+      </w:pPr>
+      <w:r>
+        <w:t>ClaimSource responds to these Invocations</w:t>
+      </w:r>
+    </w:p>
+    <w:p>
+      <w:pPr>
+        <w:pStyle w:val="Heading2"/>
+        <w:jc w:val="left"/>
+      </w:pPr>
+      <w:r>
+        <w:t>Properties</w:t>
+      </w:r>
+    </w:p>
+    <w:p>
+      <w:pPr>
+        <w:pStyle w:val="Heading3"/>
+        <w:jc w:val="left"/>
+      </w:pPr>
+      <w:r>
+        <w:t>Property Name: ClaimSource</w:t>
+      </w:r>
+    </w:p>
+    <w:p>
+      <w:pPr>
+        <w:pStyle w:val="Normal"/>
+        <w:jc w:val="left"/>
+      </w:pPr>
+      <w:r>
+        <w:t>Property Value Description: Contains the values for the ClaimSource.</w:t>
+      </w:r>
+    </w:p>
+    <w:p>
+      <w:pPr>
+        <w:pStyle w:val="Normal"/>
+        <w:jc w:val="left"/>
+      </w:pPr>
+      <w:r>
+        <w:t>Template Value is set to: </w:t>
+      </w:r>
+    </w:p>
+    <w:p>
+      <w:pPr>
+        <w:pStyle w:val="Heading2"/>
+        <w:jc w:val="left"/>
+      </w:pPr>
+      <w:r>
+        <w:t>ClaimSource responds to these Invocations</w:t>
+      </w:r>
+    </w:p>
+    <w:p>
+      <w:pPr>
+        <w:pStyle w:val="Heading2"/>
+        <w:jc w:val="left"/>
+      </w:pPr>
+      <w:r>
+        <w:t>Properties</w:t>
+      </w:r>
+    </w:p>
+    <w:p>
+      <w:pPr>
+        <w:pStyle w:val="Heading3"/>
+        <w:jc w:val="left"/>
+      </w:pPr>
+      <w:r>
+        <w:t>Property Name: Id</w:t>
+      </w:r>
+    </w:p>
+    <w:p>
+      <w:pPr>
+        <w:pStyle w:val="Normal"/>
+        <w:jc w:val="left"/>
+      </w:pPr>
+      <w:r>
+        <w:t>Property Value Description: A globally unique id - UUID, GUID, etc.</w:t>
+      </w:r>
+    </w:p>
+    <w:p>
+      <w:pPr>
+        <w:pStyle w:val="Normal"/>
+        <w:jc w:val="left"/>
+      </w:pPr>
+      <w:r>
+        <w:t>Template Value is set to: </w:t>
+      </w:r>
+    </w:p>
+    <w:p>
+      <w:pPr>
+        <w:pStyle w:val="Heading2"/>
+        <w:jc w:val="left"/>
+      </w:pPr>
+      <w:r>
+        <w:t>Id responds to these Invocations</w:t>
+      </w:r>
+    </w:p>
+    <w:p>
+      <w:pPr>
+        <w:pStyle w:val="Heading3"/>
+        <w:jc w:val="left"/>
+      </w:pPr>
+      <w:r>
+        <w:t>Property Name: ClaimId</w:t>
+      </w:r>
+    </w:p>
+    <w:p>
+      <w:pPr>
+        <w:pStyle w:val="Normal"/>
+        <w:jc w:val="left"/>
+      </w:pPr>
+      <w:r>
+        <w:t>Property Value Description: The parent ecological claim identifier that the source is registered for.</w:t>
+      </w:r>
+    </w:p>
+    <w:p>
+      <w:pPr>
+        <w:pStyle w:val="Normal"/>
+        <w:jc w:val="left"/>
+      </w:pPr>
+      <w:r>
+        <w:t>Template Value is set to: </w:t>
+      </w:r>
+    </w:p>
+    <w:p>
+      <w:pPr>
+        <w:pStyle w:val="Heading2"/>
+        <w:jc w:val="left"/>
+      </w:pPr>
+      <w:r>
+        <w:t>ClaimId responds to these Invocations</w:t>
+      </w:r>
+    </w:p>
+    <w:p>
+      <w:pPr>
+        <w:pStyle w:val="Heading3"/>
+        <w:jc w:val="left"/>
+      </w:pPr>
+      <w:r>
+        <w:t>Property Name: ClaimSourceType</w:t>
+      </w:r>
+    </w:p>
+    <w:p>
+      <w:pPr>
+        <w:pStyle w:val="Normal"/>
+        <w:jc w:val="left"/>
+      </w:pPr>
+      <w:r>
+        <w:t>Property Value Description: From the standard list of source types found in common.proto</w:t>
+      </w:r>
+    </w:p>
+    <w:p>
+      <w:pPr>
+        <w:pStyle w:val="Normal"/>
+        <w:jc w:val="left"/>
+      </w:pPr>
+      <w:r>
+        <w:t>Template Value is set to: </w:t>
+      </w:r>
+    </w:p>
+    <w:p>
+      <w:pPr>
+        <w:pStyle w:val="Heading2"/>
+        <w:jc w:val="left"/>
+      </w:pPr>
+      <w:r>
+        <w:t>ClaimSourceType responds to these Invocations</w:t>
+      </w:r>
+    </w:p>
+    <w:p>
+      <w:pPr>
+        <w:pStyle w:val="Heading3"/>
+        <w:jc w:val="left"/>
+      </w:pPr>
+      <w:r>
+        <w:t>Property Name: SourceIdentifier</w:t>
+      </w:r>
+    </w:p>
+    <w:p>
+      <w:pPr>
+        <w:pStyle w:val="Normal"/>
+        <w:jc w:val="left"/>
+      </w:pPr>
+      <w:r>
+        <w:t>Property Value Description: This can be a unique identifier for a device, a serial number, for an application/user can be the appId and UserId, for reference data it can be the URI for the reference source.</w:t>
+      </w:r>
+    </w:p>
+    <w:p>
+      <w:pPr>
+        <w:pStyle w:val="Normal"/>
+        <w:jc w:val="left"/>
+      </w:pPr>
+      <w:r>
+        <w:t>Template Value is set to: </w:t>
+      </w:r>
+    </w:p>
+    <w:p>
+      <w:pPr>
+        <w:pStyle w:val="Heading2"/>
+        <w:jc w:val="left"/>
+      </w:pPr>
+      <w:r>
+        <w:t>SourceIdentifier responds to these Invocations</w:t>
+      </w:r>
+    </w:p>
+    <w:p>
+      <w:pPr>
+        <w:pStyle w:val="Heading2"/>
+        <w:jc w:val="left"/>
+      </w:pPr>
+      <w:r>
+        <w:t>Properties</w:t>
+      </w:r>
+    </w:p>
+    <w:p>
+      <w:pPr>
+        <w:pStyle w:val="Heading3"/>
+        <w:jc w:val="left"/>
+      </w:pPr>
+      <w:r>
+        <w:t>Property Name: Id</w:t>
+      </w:r>
+    </w:p>
+    <w:p>
+      <w:pPr>
+        <w:pStyle w:val="Normal"/>
+        <w:jc w:val="left"/>
+      </w:pPr>
+      <w:r>
+        <w:t>Property Value Description: A globally unique id - UUID, GUID, etc.</w:t>
+      </w:r>
+    </w:p>
+    <w:p>
+      <w:pPr>
+        <w:pStyle w:val="Normal"/>
+        <w:jc w:val="left"/>
+      </w:pPr>
+      <w:r>
+        <w:t>Template Value is set to: </w:t>
+      </w:r>
+    </w:p>
+    <w:p>
+      <w:pPr>
+        <w:pStyle w:val="Heading2"/>
+        <w:jc w:val="left"/>
+      </w:pPr>
+      <w:r>
+        <w:t>Id responds to these Invocations</w:t>
+      </w:r>
+    </w:p>
+    <w:p>
+      <w:pPr>
+        <w:pStyle w:val="Heading3"/>
+        <w:jc w:val="left"/>
+      </w:pPr>
+      <w:r>
+        <w:t>Property Name: ClaimId</w:t>
+      </w:r>
+    </w:p>
+    <w:p>
+      <w:pPr>
+        <w:pStyle w:val="Normal"/>
+        <w:jc w:val="left"/>
+      </w:pPr>
+      <w:r>
+        <w:t>Property Value Description: The parent ecological claim identifier that the source is registered for.</w:t>
+      </w:r>
+    </w:p>
+    <w:p>
+      <w:pPr>
+        <w:pStyle w:val="Normal"/>
+        <w:jc w:val="left"/>
+      </w:pPr>
+      <w:r>
+        <w:t>Template Value is set to: </w:t>
+      </w:r>
+    </w:p>
+    <w:p>
+      <w:pPr>
+        <w:pStyle w:val="Heading2"/>
+        <w:jc w:val="left"/>
+      </w:pPr>
+      <w:r>
+        <w:t>ClaimId responds to these Invocations</w:t>
+      </w:r>
+    </w:p>
+    <w:p>
+      <w:pPr>
+        <w:pStyle w:val="Heading3"/>
+        <w:jc w:val="left"/>
+      </w:pPr>
+      <w:r>
+        <w:t>Property Name: ClaimSourceType</w:t>
+      </w:r>
+    </w:p>
+    <w:p>
+      <w:pPr>
+        <w:pStyle w:val="Normal"/>
+        <w:jc w:val="left"/>
+      </w:pPr>
+      <w:r>
+        <w:t>Property Value Description: From the standard list of source types found in common.proto</w:t>
+      </w:r>
+    </w:p>
+    <w:p>
+      <w:pPr>
+        <w:pStyle w:val="Normal"/>
+        <w:jc w:val="left"/>
+      </w:pPr>
+      <w:r>
+        <w:t>Template Value is set to: </w:t>
+      </w:r>
+    </w:p>
+    <w:p>
+      <w:pPr>
+        <w:pStyle w:val="Heading2"/>
+        <w:jc w:val="left"/>
+      </w:pPr>
+      <w:r>
+        <w:t>ClaimSourceType responds to these Invocations</w:t>
+      </w:r>
+    </w:p>
+    <w:p>
+      <w:pPr>
+        <w:pStyle w:val="Heading3"/>
+        <w:jc w:val="left"/>
+      </w:pPr>
+      <w:r>
+        <w:t>Property Name: SourceIdentifier</w:t>
+      </w:r>
+    </w:p>
+    <w:p>
+      <w:pPr>
+        <w:pStyle w:val="Normal"/>
+        <w:jc w:val="left"/>
+      </w:pPr>
+      <w:r>
+        <w:t>Property Value Description: This can be a unique identifier for a device, a serial number, for an application/user can be the appId and UserId, for reference data it can be the URI for the reference source.</w:t>
+      </w:r>
+    </w:p>
+    <w:p>
+      <w:pPr>
+        <w:pStyle w:val="Normal"/>
+        <w:jc w:val="left"/>
+      </w:pPr>
+      <w:r>
+        <w:t>Template Value is set to: </w:t>
+      </w:r>
+    </w:p>
+    <w:p>
+      <w:pPr>
+        <w:pStyle w:val="Heading2"/>
+        <w:jc w:val="left"/>
+      </w:pPr>
+      <w:r>
+        <w:t>SourceIdentifier responds to these Invocations</w:t>
+      </w:r>
+    </w:p>
+    <w:p>
+      <w:pPr>
+        <w:pStyle w:val="Heading2"/>
+        <w:jc w:val="left"/>
+      </w:pPr>
+      <w:r>
+        <w:t>Properties</w:t>
+      </w:r>
+    </w:p>
+    <w:p>
+      <w:pPr>
+        <w:pStyle w:val="Heading3"/>
+        <w:jc w:val="left"/>
+      </w:pPr>
+      <w:r>
+        <w:t>Property Name: Id</w:t>
+      </w:r>
+    </w:p>
+    <w:p>
+      <w:pPr>
+        <w:pStyle w:val="Normal"/>
+        <w:jc w:val="left"/>
+      </w:pPr>
+      <w:r>
+        <w:t>Property Value Description: A globally unique id - UUID, GUID, etc.</w:t>
+      </w:r>
+    </w:p>
+    <w:p>
+      <w:pPr>
+        <w:pStyle w:val="Normal"/>
+        <w:jc w:val="left"/>
+      </w:pPr>
+      <w:r>
+        <w:t>Template Value is set to: </w:t>
+      </w:r>
+    </w:p>
+    <w:p>
+      <w:pPr>
+        <w:pStyle w:val="Heading2"/>
+        <w:jc w:val="left"/>
+      </w:pPr>
+      <w:r>
+        <w:t>Id responds to these Invocations</w:t>
+      </w:r>
+    </w:p>
+    <w:p>
+      <w:pPr>
+        <w:pStyle w:val="Heading3"/>
+        <w:jc w:val="left"/>
+      </w:pPr>
+      <w:r>
+        <w:t>Property Name: ClaimId</w:t>
+      </w:r>
+    </w:p>
+    <w:p>
+      <w:pPr>
+        <w:pStyle w:val="Normal"/>
+        <w:jc w:val="left"/>
+      </w:pPr>
+      <w:r>
+        <w:t>Property Value Description: The parent ecological claim identifier that the source is registered for.</w:t>
+      </w:r>
+    </w:p>
+    <w:p>
+      <w:pPr>
+        <w:pStyle w:val="Normal"/>
+        <w:jc w:val="left"/>
+      </w:pPr>
+      <w:r>
+        <w:t>Template Value is set to: </w:t>
+      </w:r>
+    </w:p>
+    <w:p>
+      <w:pPr>
+        <w:pStyle w:val="Heading2"/>
+        <w:jc w:val="left"/>
+      </w:pPr>
+      <w:r>
+        <w:t>ClaimId responds to these Invocations</w:t>
+      </w:r>
+    </w:p>
+    <w:p>
+      <w:pPr>
+        <w:pStyle w:val="Heading3"/>
+        <w:jc w:val="left"/>
+      </w:pPr>
+      <w:r>
+        <w:t>Property Name: ClaimSourceType</w:t>
+      </w:r>
+    </w:p>
+    <w:p>
+      <w:pPr>
+        <w:pStyle w:val="Normal"/>
+        <w:jc w:val="left"/>
+      </w:pPr>
+      <w:r>
+        <w:t>Property Value Description: From the standard list of source types found in common.proto</w:t>
+      </w:r>
+    </w:p>
+    <w:p>
+      <w:pPr>
+        <w:pStyle w:val="Normal"/>
+        <w:jc w:val="left"/>
+      </w:pPr>
+      <w:r>
+        <w:t>Template Value is set to: </w:t>
+      </w:r>
+    </w:p>
+    <w:p>
+      <w:pPr>
+        <w:pStyle w:val="Heading2"/>
+        <w:jc w:val="left"/>
+      </w:pPr>
+      <w:r>
+        <w:t>ClaimSourceType responds to these Invocations</w:t>
+      </w:r>
+    </w:p>
+    <w:p>
+      <w:pPr>
+        <w:pStyle w:val="Heading3"/>
+        <w:jc w:val="left"/>
+      </w:pPr>
+      <w:r>
+        <w:t>Property Name: SourceIdentifier</w:t>
+      </w:r>
+    </w:p>
+    <w:p>
+      <w:pPr>
+        <w:pStyle w:val="Normal"/>
+        <w:jc w:val="left"/>
+      </w:pPr>
+      <w:r>
+        <w:t>Property Value Description: This can be a unique identifier for a device, a serial number, for an application/user can be the appId and UserId, for reference data it can be the URI for the reference source.</w:t>
+      </w:r>
+    </w:p>
+    <w:p>
+      <w:pPr>
+        <w:pStyle w:val="Normal"/>
+        <w:jc w:val="left"/>
+      </w:pPr>
+      <w:r>
+        <w:t>Template Value is set to: </w:t>
+      </w:r>
+    </w:p>
+    <w:p>
+      <w:pPr>
+        <w:pStyle w:val="Heading2"/>
+        <w:jc w:val="left"/>
+      </w:pPr>
+      <w:r>
+        <w:t>SourceIdentifier responds to these Invocations</w:t>
+      </w:r>
+    </w:p>
+    <w:p>
+      <w:pPr>
+        <w:pStyle w:val="Heading2"/>
+        <w:jc w:val="left"/>
+      </w:pPr>
+      <w:r>
+        <w:t>Properties</w:t>
+      </w:r>
+    </w:p>
+    <w:p>
+      <w:pPr>
+        <w:pStyle w:val="Heading3"/>
+        <w:jc w:val="left"/>
+      </w:pPr>
+      <w:r>
+        <w:t>Property Name: Id</w:t>
+      </w:r>
+    </w:p>
+    <w:p>
+      <w:pPr>
+        <w:pStyle w:val="Normal"/>
+        <w:jc w:val="left"/>
+      </w:pPr>
+      <w:r>
+        <w:t>Property Value Description: A globally unique id - UUID, GUID, etc.</w:t>
+      </w:r>
+    </w:p>
+    <w:p>
+      <w:pPr>
+        <w:pStyle w:val="Normal"/>
+        <w:jc w:val="left"/>
+      </w:pPr>
+      <w:r>
+        <w:t>Template Value is set to: </w:t>
+      </w:r>
+    </w:p>
+    <w:p>
+      <w:pPr>
+        <w:pStyle w:val="Heading2"/>
+        <w:jc w:val="left"/>
+      </w:pPr>
+      <w:r>
+        <w:t>Id responds to these Invocations</w:t>
+      </w:r>
+    </w:p>
+    <w:p>
+      <w:pPr>
+        <w:pStyle w:val="Heading3"/>
+        <w:jc w:val="left"/>
+      </w:pPr>
+      <w:r>
+        <w:t>Property Name: ClaimId</w:t>
+      </w:r>
+    </w:p>
+    <w:p>
+      <w:pPr>
+        <w:pStyle w:val="Normal"/>
+        <w:jc w:val="left"/>
+      </w:pPr>
+      <w:r>
+        <w:t>Property Value Description: The parent ecological claim identifier that the source is registered for.</w:t>
+      </w:r>
+    </w:p>
+    <w:p>
+      <w:pPr>
+        <w:pStyle w:val="Normal"/>
+        <w:jc w:val="left"/>
+      </w:pPr>
+      <w:r>
+        <w:t>Template Value is set to: </w:t>
+      </w:r>
+    </w:p>
+    <w:p>
+      <w:pPr>
+        <w:pStyle w:val="Heading2"/>
+        <w:jc w:val="left"/>
+      </w:pPr>
+      <w:r>
+        <w:t>ClaimId responds to these Invocations</w:t>
+      </w:r>
+    </w:p>
+    <w:p>
+      <w:pPr>
+        <w:pStyle w:val="Heading3"/>
+        <w:jc w:val="left"/>
+      </w:pPr>
+      <w:r>
+        <w:t>Property Name: ClaimSourceType</w:t>
+      </w:r>
+    </w:p>
+    <w:p>
+      <w:pPr>
+        <w:pStyle w:val="Normal"/>
+        <w:jc w:val="left"/>
+      </w:pPr>
+      <w:r>
+        <w:t>Property Value Description: From the standard list of source types found in common.proto</w:t>
+      </w:r>
+    </w:p>
+    <w:p>
+      <w:pPr>
+        <w:pStyle w:val="Normal"/>
+        <w:jc w:val="left"/>
+      </w:pPr>
+      <w:r>
+        <w:t>Template Value is set to: </w:t>
+      </w:r>
+    </w:p>
+    <w:p>
+      <w:pPr>
+        <w:pStyle w:val="Heading2"/>
+        <w:jc w:val="left"/>
+      </w:pPr>
+      <w:r>
+        <w:t>ClaimSourceType responds to these Invocations</w:t>
+      </w:r>
+    </w:p>
+    <w:p>
+      <w:pPr>
+        <w:pStyle w:val="Heading3"/>
+        <w:jc w:val="left"/>
+      </w:pPr>
+      <w:r>
+        <w:t>Property Name: SourceIdentifier</w:t>
+      </w:r>
+    </w:p>
+    <w:p>
+      <w:pPr>
+        <w:pStyle w:val="Normal"/>
+        <w:jc w:val="left"/>
+      </w:pPr>
+      <w:r>
+        <w:t>Property Value Description: This can be a unique identifier for a device, a serial number, for an application/user can be the appId and UserId, for reference data it can be the URI for the reference source.</w:t>
+      </w:r>
+    </w:p>
+    <w:p>
+      <w:pPr>
+        <w:pStyle w:val="Normal"/>
+        <w:jc w:val="left"/>
+      </w:pPr>
+      <w:r>
+        <w:t>Template Value is set to: </w:t>
+      </w:r>
+    </w:p>
+    <w:p>
+      <w:pPr>
+        <w:pStyle w:val="Heading2"/>
+        <w:jc w:val="left"/>
+      </w:pPr>
+      <w:r>
+        <w:t>SourceIdentifier responds to these Invocations</w:t>
+      </w:r>
+    </w:p>
+    <w:p>
+      <w:pPr>
+        <w:pStyle w:val="Heading3"/>
+        <w:jc w:val="left"/>
+      </w:pPr>
+      <w:r>
+        <w:t>Property Name: ClaimSource</w:t>
+      </w:r>
+    </w:p>
+    <w:p>
+      <w:pPr>
+        <w:pStyle w:val="Normal"/>
+        <w:jc w:val="left"/>
+      </w:pPr>
+      <w:r>
+        <w:t>Property Value Description: Contains the values for the ClaimSource.</w:t>
+      </w:r>
+    </w:p>
+    <w:p>
+      <w:pPr>
+        <w:pStyle w:val="Normal"/>
+        <w:jc w:val="left"/>
+      </w:pPr>
+      <w:r>
+        <w:t>Template Value is set to: </w:t>
+      </w:r>
+    </w:p>
+    <w:p>
+      <w:pPr>
+        <w:pStyle w:val="Heading2"/>
+        <w:jc w:val="left"/>
+      </w:pPr>
+      <w:r>
+        <w:t>ClaimSource responds to these Invocations</w:t>
+      </w:r>
+    </w:p>
+    <w:p>
+      <w:pPr>
+        <w:pStyle w:val="Heading2"/>
+        <w:jc w:val="left"/>
+      </w:pPr>
+      <w:r>
+        <w:t>Properties</w:t>
+      </w:r>
+    </w:p>
+    <w:p>
+      <w:pPr>
+        <w:pStyle w:val="Heading3"/>
+        <w:jc w:val="left"/>
+      </w:pPr>
+      <w:r>
+        <w:t>Property Name: Id</w:t>
+      </w:r>
+    </w:p>
+    <w:p>
+      <w:pPr>
+        <w:pStyle w:val="Normal"/>
+        <w:jc w:val="left"/>
+      </w:pPr>
+      <w:r>
+        <w:t>Property Value Description: A globally unique id - UUID, GUID, etc.</w:t>
+      </w:r>
+    </w:p>
+    <w:p>
+      <w:pPr>
+        <w:pStyle w:val="Normal"/>
+        <w:jc w:val="left"/>
+      </w:pPr>
+      <w:r>
+        <w:t>Template Value is set to: </w:t>
+      </w:r>
+    </w:p>
+    <w:p>
+      <w:pPr>
+        <w:pStyle w:val="Heading2"/>
+        <w:jc w:val="left"/>
+      </w:pPr>
+      <w:r>
+        <w:t>Id responds to these Invocations</w:t>
+      </w:r>
+    </w:p>
+    <w:p>
+      <w:pPr>
+        <w:pStyle w:val="Heading3"/>
+        <w:jc w:val="left"/>
+      </w:pPr>
+      <w:r>
+        <w:t>Property Name: ClaimId</w:t>
+      </w:r>
+    </w:p>
+    <w:p>
+      <w:pPr>
+        <w:pStyle w:val="Normal"/>
+        <w:jc w:val="left"/>
+      </w:pPr>
+      <w:r>
+        <w:t>Property Value Description: The parent ecological claim identifier that the source is registered for.</w:t>
+      </w:r>
+    </w:p>
+    <w:p>
+      <w:pPr>
+        <w:pStyle w:val="Normal"/>
+        <w:jc w:val="left"/>
+      </w:pPr>
+      <w:r>
+        <w:t>Template Value is set to: </w:t>
+      </w:r>
+    </w:p>
+    <w:p>
+      <w:pPr>
+        <w:pStyle w:val="Heading2"/>
+        <w:jc w:val="left"/>
+      </w:pPr>
+      <w:r>
+        <w:t>ClaimId responds to these Invocations</w:t>
+      </w:r>
+    </w:p>
+    <w:p>
+      <w:pPr>
+        <w:pStyle w:val="Heading3"/>
+        <w:jc w:val="left"/>
+      </w:pPr>
+      <w:r>
+        <w:t>Property Name: ClaimSourceType</w:t>
+      </w:r>
+    </w:p>
+    <w:p>
+      <w:pPr>
+        <w:pStyle w:val="Normal"/>
+        <w:jc w:val="left"/>
+      </w:pPr>
+      <w:r>
+        <w:t>Property Value Description: From the standard list of source types found in common.proto</w:t>
+      </w:r>
+    </w:p>
+    <w:p>
+      <w:pPr>
+        <w:pStyle w:val="Normal"/>
+        <w:jc w:val="left"/>
+      </w:pPr>
+      <w:r>
+        <w:t>Template Value is set to: </w:t>
+      </w:r>
+    </w:p>
+    <w:p>
+      <w:pPr>
+        <w:pStyle w:val="Heading2"/>
+        <w:jc w:val="left"/>
+      </w:pPr>
+      <w:r>
+        <w:t>ClaimSourceType responds to these Invocations</w:t>
+      </w:r>
+    </w:p>
+    <w:p>
+      <w:pPr>
+        <w:pStyle w:val="Heading3"/>
+        <w:jc w:val="left"/>
+      </w:pPr>
+      <w:r>
+        <w:t>Property Name: SourceIdentifier</w:t>
+      </w:r>
+    </w:p>
+    <w:p>
+      <w:pPr>
+        <w:pStyle w:val="Normal"/>
+        <w:jc w:val="left"/>
+      </w:pPr>
+      <w:r>
+        <w:t>Property Value Description: This can be a unique identifier for a device, a serial number, for an application/user can be the appId and UserId, for reference data it can be the URI for the reference source.</w:t>
+      </w:r>
+    </w:p>
+    <w:p>
+      <w:pPr>
+        <w:pStyle w:val="Normal"/>
+        <w:jc w:val="left"/>
+      </w:pPr>
+      <w:r>
+        <w:t>Template Value is set to: </w:t>
+      </w:r>
+    </w:p>
+    <w:p>
+      <w:pPr>
+        <w:pStyle w:val="Heading2"/>
+        <w:jc w:val="left"/>
+      </w:pPr>
+      <w:r>
+        <w:t>SourceIdentifier responds to these Invocations</w:t>
+      </w:r>
+    </w:p>
+    <w:p>
+      <w:pPr>
+        <w:pStyle w:val="Heading2"/>
+        <w:jc w:val="left"/>
+      </w:pPr>
+      <w:r>
+        <w:t>Properties</w:t>
+      </w:r>
+    </w:p>
+    <w:p>
+      <w:pPr>
+        <w:pStyle w:val="Heading3"/>
+        <w:jc w:val="left"/>
+      </w:pPr>
+      <w:r>
+        <w:t>Property Name: Id</w:t>
+      </w:r>
+    </w:p>
+    <w:p>
+      <w:pPr>
+        <w:pStyle w:val="Normal"/>
+        <w:jc w:val="left"/>
+      </w:pPr>
+      <w:r>
+        <w:t>Property Value Description: A globally unique id - UUID, GUID, etc.</w:t>
+      </w:r>
+    </w:p>
+    <w:p>
+      <w:pPr>
+        <w:pStyle w:val="Normal"/>
+        <w:jc w:val="left"/>
+      </w:pPr>
+      <w:r>
+        <w:t>Template Value is set to: </w:t>
+      </w:r>
+    </w:p>
+    <w:p>
+      <w:pPr>
+        <w:pStyle w:val="Heading2"/>
+        <w:jc w:val="left"/>
+      </w:pPr>
+      <w:r>
+        <w:t>Id responds to these Invocations</w:t>
+      </w:r>
+    </w:p>
+    <w:p>
+      <w:pPr>
+        <w:pStyle w:val="Heading3"/>
+        <w:jc w:val="left"/>
+      </w:pPr>
+      <w:r>
+        <w:t>Property Name: ClaimId</w:t>
+      </w:r>
+    </w:p>
+    <w:p>
+      <w:pPr>
+        <w:pStyle w:val="Normal"/>
+        <w:jc w:val="left"/>
+      </w:pPr>
+      <w:r>
+        <w:t>Property Value Description: The parent ecological claim identifier that the source is registered for.</w:t>
+      </w:r>
+    </w:p>
+    <w:p>
+      <w:pPr>
+        <w:pStyle w:val="Normal"/>
+        <w:jc w:val="left"/>
+      </w:pPr>
+      <w:r>
+        <w:t>Template Value is set to: </w:t>
+      </w:r>
+    </w:p>
+    <w:p>
+      <w:pPr>
+        <w:pStyle w:val="Heading2"/>
+        <w:jc w:val="left"/>
+      </w:pPr>
+      <w:r>
+        <w:t>ClaimId responds to these Invocations</w:t>
+      </w:r>
+    </w:p>
+    <w:p>
+      <w:pPr>
+        <w:pStyle w:val="Heading3"/>
+        <w:jc w:val="left"/>
+      </w:pPr>
+      <w:r>
+        <w:t>Property Name: ClaimSourceType</w:t>
+      </w:r>
+    </w:p>
+    <w:p>
+      <w:pPr>
+        <w:pStyle w:val="Normal"/>
+        <w:jc w:val="left"/>
+      </w:pPr>
+      <w:r>
+        <w:t>Property Value Description: From the standard list of source types found in common.proto</w:t>
+      </w:r>
+    </w:p>
+    <w:p>
+      <w:pPr>
+        <w:pStyle w:val="Normal"/>
+        <w:jc w:val="left"/>
+      </w:pPr>
+      <w:r>
+        <w:t>Template Value is set to: </w:t>
+      </w:r>
+    </w:p>
+    <w:p>
+      <w:pPr>
+        <w:pStyle w:val="Heading2"/>
+        <w:jc w:val="left"/>
+      </w:pPr>
+      <w:r>
+        <w:t>ClaimSourceType responds to these Invocations</w:t>
+      </w:r>
+    </w:p>
+    <w:p>
+      <w:pPr>
+        <w:pStyle w:val="Heading3"/>
+        <w:jc w:val="left"/>
+      </w:pPr>
+      <w:r>
+        <w:t>Property Name: SourceIdentifier</w:t>
+      </w:r>
+    </w:p>
+    <w:p>
+      <w:pPr>
+        <w:pStyle w:val="Normal"/>
+        <w:jc w:val="left"/>
+      </w:pPr>
+      <w:r>
+        <w:t>Property Value Description: This can be a unique identifier for a device, a serial number, for an application/user can be the appId and UserId, for reference data it can be the URI for the reference source.</w:t>
+      </w:r>
+    </w:p>
+    <w:p>
+      <w:pPr>
+        <w:pStyle w:val="Normal"/>
+        <w:jc w:val="left"/>
+      </w:pPr>
+      <w:r>
+        <w:t>Template Value is set to: </w:t>
+      </w:r>
+    </w:p>
+    <w:p>
+      <w:pPr>
+        <w:pStyle w:val="Heading2"/>
+        <w:jc w:val="left"/>
+      </w:pPr>
+      <w:r>
+        <w:t>SourceIdentifier responds to these Invocations</w:t>
+      </w:r>
+    </w:p>
+    <w:p>
+      <w:pPr>
+        <w:pStyle w:val="Heading2"/>
+        <w:jc w:val="left"/>
+      </w:pPr>
+      <w:r>
+        <w:t>Properties</w:t>
+      </w:r>
+    </w:p>
+    <w:p>
+      <w:pPr>
+        <w:pStyle w:val="Heading3"/>
+        <w:jc w:val="left"/>
+      </w:pPr>
+      <w:r>
+        <w:t>Property Name: Id</w:t>
+      </w:r>
+    </w:p>
+    <w:p>
+      <w:pPr>
+        <w:pStyle w:val="Normal"/>
+        <w:jc w:val="left"/>
+      </w:pPr>
+      <w:r>
+        <w:t>Property Value Description: A globally unique id - UUID, GUID, etc.</w:t>
+      </w:r>
+    </w:p>
+    <w:p>
+      <w:pPr>
+        <w:pStyle w:val="Normal"/>
+        <w:jc w:val="left"/>
+      </w:pPr>
+      <w:r>
+        <w:t>Template Value is set to: </w:t>
+      </w:r>
+    </w:p>
+    <w:p>
+      <w:pPr>
+        <w:pStyle w:val="Heading2"/>
+        <w:jc w:val="left"/>
+      </w:pPr>
+      <w:r>
+        <w:t>Id responds to these Invocations</w:t>
+      </w:r>
+    </w:p>
+    <w:p>
+      <w:pPr>
+        <w:pStyle w:val="Heading3"/>
+        <w:jc w:val="left"/>
+      </w:pPr>
+      <w:r>
+        <w:t>Property Name: ClaimId</w:t>
+      </w:r>
+    </w:p>
+    <w:p>
+      <w:pPr>
+        <w:pStyle w:val="Normal"/>
+        <w:jc w:val="left"/>
+      </w:pPr>
+      <w:r>
+        <w:t>Property Value Description: The parent ecological claim identifier that the source is registered for.</w:t>
+      </w:r>
+    </w:p>
+    <w:p>
+      <w:pPr>
+        <w:pStyle w:val="Normal"/>
+        <w:jc w:val="left"/>
+      </w:pPr>
+      <w:r>
+        <w:t>Template Value is set to: </w:t>
+      </w:r>
+    </w:p>
+    <w:p>
+      <w:pPr>
+        <w:pStyle w:val="Heading2"/>
+        <w:jc w:val="left"/>
+      </w:pPr>
+      <w:r>
+        <w:t>ClaimId responds to these Invocations</w:t>
+      </w:r>
+    </w:p>
+    <w:p>
+      <w:pPr>
+        <w:pStyle w:val="Heading3"/>
+        <w:jc w:val="left"/>
+      </w:pPr>
+      <w:r>
+        <w:t>Property Name: ClaimSourceType</w:t>
+      </w:r>
+    </w:p>
+    <w:p>
+      <w:pPr>
+        <w:pStyle w:val="Normal"/>
+        <w:jc w:val="left"/>
+      </w:pPr>
+      <w:r>
+        <w:t>Property Value Description: From the standard list of source types found in common.proto</w:t>
+      </w:r>
+    </w:p>
+    <w:p>
+      <w:pPr>
+        <w:pStyle w:val="Normal"/>
+        <w:jc w:val="left"/>
+      </w:pPr>
+      <w:r>
+        <w:t>Template Value is set to: </w:t>
+      </w:r>
+    </w:p>
+    <w:p>
+      <w:pPr>
+        <w:pStyle w:val="Heading2"/>
+        <w:jc w:val="left"/>
+      </w:pPr>
+      <w:r>
+        <w:t>ClaimSourceType responds to these Invocations</w:t>
+      </w:r>
+    </w:p>
+    <w:p>
+      <w:pPr>
+        <w:pStyle w:val="Heading3"/>
+        <w:jc w:val="left"/>
+      </w:pPr>
+      <w:r>
+        <w:t>Property Name: SourceIdentifier</w:t>
+      </w:r>
+    </w:p>
+    <w:p>
+      <w:pPr>
+        <w:pStyle w:val="Normal"/>
+        <w:jc w:val="left"/>
+      </w:pPr>
+      <w:r>
+        <w:t>Property Value Description: This can be a unique identifier for a device, a serial number, for an application/user can be the appId and UserId, for reference data it can be the URI for the reference source.</w:t>
+      </w:r>
+    </w:p>
+    <w:p>
+      <w:pPr>
+        <w:pStyle w:val="Normal"/>
+        <w:jc w:val="left"/>
+      </w:pPr>
+      <w:r>
+        <w:t>Template Value is set to: </w:t>
+      </w:r>
+    </w:p>
+    <w:p>
+      <w:pPr>
+        <w:pStyle w:val="Heading2"/>
+        <w:jc w:val="left"/>
+      </w:pPr>
+      <w:r>
+        <w:t>SourceIdentifier responds to these Invocations</w:t>
+      </w:r>
+    </w:p>
+    <w:p>
+      <w:pPr>
+        <w:pStyle w:val="Heading2"/>
+        <w:jc w:val="left"/>
+      </w:pPr>
+      <w:r>
+        <w:t>Properties</w:t>
+      </w:r>
+    </w:p>
+    <w:p>
+      <w:pPr>
+        <w:pStyle w:val="Heading3"/>
+        <w:jc w:val="left"/>
+      </w:pPr>
+      <w:r>
+        <w:t>Property Name: Id</w:t>
+      </w:r>
+    </w:p>
+    <w:p>
+      <w:pPr>
+        <w:pStyle w:val="Normal"/>
+        <w:jc w:val="left"/>
+      </w:pPr>
+      <w:r>
+        <w:t>Property Value Description: A globally unique id - UUID, GUID, etc.</w:t>
+      </w:r>
+    </w:p>
+    <w:p>
+      <w:pPr>
+        <w:pStyle w:val="Normal"/>
+        <w:jc w:val="left"/>
+      </w:pPr>
+      <w:r>
+        <w:t>Template Value is set to: </w:t>
+      </w:r>
+    </w:p>
+    <w:p>
+      <w:pPr>
+        <w:pStyle w:val="Heading2"/>
+        <w:jc w:val="left"/>
+      </w:pPr>
+      <w:r>
+        <w:t>Id responds to these Invocations</w:t>
+      </w:r>
+    </w:p>
+    <w:p>
+      <w:pPr>
+        <w:pStyle w:val="Heading3"/>
+        <w:jc w:val="left"/>
+      </w:pPr>
+      <w:r>
+        <w:t>Property Name: ClaimId</w:t>
+      </w:r>
+    </w:p>
+    <w:p>
+      <w:pPr>
+        <w:pStyle w:val="Normal"/>
+        <w:jc w:val="left"/>
+      </w:pPr>
+      <w:r>
+        <w:t>Property Value Description: The parent ecological claim identifier that the source is registered for.</w:t>
+      </w:r>
+    </w:p>
+    <w:p>
+      <w:pPr>
+        <w:pStyle w:val="Normal"/>
+        <w:jc w:val="left"/>
+      </w:pPr>
+      <w:r>
+        <w:t>Template Value is set to: </w:t>
+      </w:r>
+    </w:p>
+    <w:p>
+      <w:pPr>
+        <w:pStyle w:val="Heading2"/>
+        <w:jc w:val="left"/>
+      </w:pPr>
+      <w:r>
+        <w:t>ClaimId responds to these Invocations</w:t>
+      </w:r>
+    </w:p>
+    <w:p>
+      <w:pPr>
+        <w:pStyle w:val="Heading3"/>
+        <w:jc w:val="left"/>
+      </w:pPr>
+      <w:r>
+        <w:t>Property Name: ClaimSourceType</w:t>
+      </w:r>
+    </w:p>
+    <w:p>
+      <w:pPr>
+        <w:pStyle w:val="Normal"/>
+        <w:jc w:val="left"/>
+      </w:pPr>
+      <w:r>
+        <w:t>Property Value Description: From the standard list of source types found in common.proto</w:t>
+      </w:r>
+    </w:p>
+    <w:p>
+      <w:pPr>
+        <w:pStyle w:val="Normal"/>
+        <w:jc w:val="left"/>
+      </w:pPr>
+      <w:r>
+        <w:t>Template Value is set to: </w:t>
+      </w:r>
+    </w:p>
+    <w:p>
+      <w:pPr>
+        <w:pStyle w:val="Heading2"/>
+        <w:jc w:val="left"/>
+      </w:pPr>
+      <w:r>
+        <w:t>ClaimSourceType responds to these Invocations</w:t>
+      </w:r>
+    </w:p>
+    <w:p>
+      <w:pPr>
+        <w:pStyle w:val="Heading3"/>
+        <w:jc w:val="left"/>
+      </w:pPr>
+      <w:r>
+        <w:t>Property Name: SourceIdentifier</w:t>
+      </w:r>
+    </w:p>
+    <w:p>
+      <w:pPr>
+        <w:pStyle w:val="Normal"/>
+        <w:jc w:val="left"/>
+      </w:pPr>
+      <w:r>
+        <w:t>Property Value Description: This can be a unique identifier for a device, a serial number, for an application/user can be the appId and UserId, for reference data it can be the URI for the reference source.</w:t>
+      </w:r>
+    </w:p>
+    <w:p>
+      <w:pPr>
+        <w:pStyle w:val="Normal"/>
+        <w:jc w:val="left"/>
+      </w:pPr>
+      <w:r>
+        <w:t>Template Value is set to: </w:t>
+      </w:r>
+    </w:p>
+    <w:p>
+      <w:pPr>
+        <w:pStyle w:val="Heading2"/>
+        <w:jc w:val="left"/>
+      </w:pPr>
+      <w:r>
+        <w:t>SourceIdentifier responds to these Invocations</w:t>
+      </w:r>
+    </w:p>
+    <w:p>
+      <w:pPr>
+        <w:pStyle w:val="Heading2"/>
+        <w:jc w:val="left"/>
+      </w:pPr>
+      <w:r>
+        <w:t>Properties</w:t>
+      </w:r>
+    </w:p>
+    <w:p>
+      <w:pPr>
+        <w:pStyle w:val="Heading3"/>
+        <w:jc w:val="left"/>
+      </w:pPr>
+      <w:r>
+        <w:t>Property Name: ClaimSource</w:t>
+      </w:r>
+    </w:p>
+    <w:p>
+      <w:pPr>
+        <w:pStyle w:val="Normal"/>
+        <w:jc w:val="left"/>
+      </w:pPr>
+      <w:r>
+        <w:t>Property Value Description: Contains the values for the ClaimSource.</w:t>
+      </w:r>
+    </w:p>
+    <w:p>
+      <w:pPr>
+        <w:pStyle w:val="Normal"/>
+        <w:jc w:val="left"/>
+      </w:pPr>
+      <w:r>
+        <w:t>Template Value is set to: </w:t>
+      </w:r>
+    </w:p>
+    <w:p>
+      <w:pPr>
+        <w:pStyle w:val="Heading2"/>
+        <w:jc w:val="left"/>
+      </w:pPr>
+      <w:r>
+        <w:t>ClaimSource responds to these Invocations</w:t>
+      </w:r>
+    </w:p>
+    <w:p>
+      <w:pPr>
+        <w:pStyle w:val="Heading2"/>
+        <w:jc w:val="left"/>
+      </w:pPr>
+      <w:r>
+        <w:t>Properties</w:t>
+      </w:r>
+    </w:p>
+    <w:p>
+      <w:pPr>
+        <w:pStyle w:val="Heading3"/>
+        <w:jc w:val="left"/>
+      </w:pPr>
+      <w:r>
+        <w:t>Property Name: Id</w:t>
+      </w:r>
+    </w:p>
+    <w:p>
+      <w:pPr>
+        <w:pStyle w:val="Normal"/>
+        <w:jc w:val="left"/>
+      </w:pPr>
+      <w:r>
+        <w:t>Property Value Description: A globally unique id - UUID, GUID, etc.</w:t>
+      </w:r>
+    </w:p>
+    <w:p>
+      <w:pPr>
+        <w:pStyle w:val="Normal"/>
+        <w:jc w:val="left"/>
+      </w:pPr>
+      <w:r>
+        <w:t>Template Value is set to: </w:t>
+      </w:r>
+    </w:p>
+    <w:p>
+      <w:pPr>
+        <w:pStyle w:val="Heading2"/>
+        <w:jc w:val="left"/>
+      </w:pPr>
+      <w:r>
+        <w:t>Id responds to these Invocations</w:t>
+      </w:r>
+    </w:p>
+    <w:p>
+      <w:pPr>
+        <w:pStyle w:val="Heading3"/>
+        <w:jc w:val="left"/>
+      </w:pPr>
+      <w:r>
+        <w:t>Property Name: ClaimId</w:t>
+      </w:r>
+    </w:p>
+    <w:p>
+      <w:pPr>
+        <w:pStyle w:val="Normal"/>
+        <w:jc w:val="left"/>
+      </w:pPr>
+      <w:r>
+        <w:t>Property Value Description: The parent ecological claim identifier that the source is registered for.</w:t>
+      </w:r>
+    </w:p>
+    <w:p>
+      <w:pPr>
+        <w:pStyle w:val="Normal"/>
+        <w:jc w:val="left"/>
+      </w:pPr>
+      <w:r>
+        <w:t>Template Value is set to: </w:t>
+      </w:r>
+    </w:p>
+    <w:p>
+      <w:pPr>
+        <w:pStyle w:val="Heading2"/>
+        <w:jc w:val="left"/>
+      </w:pPr>
+      <w:r>
+        <w:t>ClaimId responds to these Invocations</w:t>
+      </w:r>
+    </w:p>
+    <w:p>
+      <w:pPr>
+        <w:pStyle w:val="Heading3"/>
+        <w:jc w:val="left"/>
+      </w:pPr>
+      <w:r>
+        <w:t>Property Name: ClaimSourceType</w:t>
+      </w:r>
+    </w:p>
+    <w:p>
+      <w:pPr>
+        <w:pStyle w:val="Normal"/>
+        <w:jc w:val="left"/>
+      </w:pPr>
+      <w:r>
+        <w:t>Property Value Description: From the standard list of source types found in common.proto</w:t>
+      </w:r>
+    </w:p>
+    <w:p>
+      <w:pPr>
+        <w:pStyle w:val="Normal"/>
+        <w:jc w:val="left"/>
+      </w:pPr>
+      <w:r>
+        <w:t>Template Value is set to: </w:t>
+      </w:r>
+    </w:p>
+    <w:p>
+      <w:pPr>
+        <w:pStyle w:val="Heading2"/>
+        <w:jc w:val="left"/>
+      </w:pPr>
+      <w:r>
+        <w:t>ClaimSourceType responds to these Invocations</w:t>
+      </w:r>
+    </w:p>
+    <w:p>
+      <w:pPr>
+        <w:pStyle w:val="Heading3"/>
+        <w:jc w:val="left"/>
+      </w:pPr>
+      <w:r>
+        <w:t>Property Name: SourceIdentifier</w:t>
+      </w:r>
+    </w:p>
+    <w:p>
+      <w:pPr>
+        <w:pStyle w:val="Normal"/>
+        <w:jc w:val="left"/>
+      </w:pPr>
+      <w:r>
+        <w:t>Property Value Description: This can be a unique identifier for a device, a serial number, for an application/user can be the appId and UserId, for reference data it can be the URI for the reference source.</w:t>
+      </w:r>
+    </w:p>
+    <w:p>
+      <w:pPr>
+        <w:pStyle w:val="Normal"/>
+        <w:jc w:val="left"/>
+      </w:pPr>
+      <w:r>
+        <w:t>Template Value is set to: </w:t>
+      </w:r>
+    </w:p>
+    <w:p>
+      <w:pPr>
+        <w:pStyle w:val="Heading2"/>
+        <w:jc w:val="left"/>
+      </w:pPr>
+      <w:r>
+        <w:t>SourceIdentifier responds to these Invocations</w:t>
+      </w:r>
+    </w:p>
+    <w:p>
+      <w:pPr>
+        <w:pStyle w:val="Heading2"/>
+        <w:jc w:val="left"/>
+      </w:pPr>
+      <w:r>
+        <w:t>Properties</w:t>
+      </w:r>
+    </w:p>
+    <w:p>
+      <w:pPr>
+        <w:pStyle w:val="Heading3"/>
+        <w:jc w:val="left"/>
+      </w:pPr>
+      <w:r>
+        <w:t>Property Name: Id</w:t>
+      </w:r>
+    </w:p>
+    <w:p>
+      <w:pPr>
+        <w:pStyle w:val="Normal"/>
+        <w:jc w:val="left"/>
+      </w:pPr>
+      <w:r>
+        <w:t>Property Value Description: A globally unique id - UUID, GUID, etc.</w:t>
+      </w:r>
+    </w:p>
+    <w:p>
+      <w:pPr>
+        <w:pStyle w:val="Normal"/>
+        <w:jc w:val="left"/>
+      </w:pPr>
+      <w:r>
+        <w:t>Template Value is set to: </w:t>
+      </w:r>
+    </w:p>
+    <w:p>
+      <w:pPr>
+        <w:pStyle w:val="Heading2"/>
+        <w:jc w:val="left"/>
+      </w:pPr>
+      <w:r>
+        <w:t>Id responds to these Invocations</w:t>
+      </w:r>
+    </w:p>
+    <w:p>
+      <w:pPr>
+        <w:pStyle w:val="Heading3"/>
+        <w:jc w:val="left"/>
+      </w:pPr>
+      <w:r>
+        <w:t>Property Name: ClaimId</w:t>
+      </w:r>
+    </w:p>
+    <w:p>
+      <w:pPr>
+        <w:pStyle w:val="Normal"/>
+        <w:jc w:val="left"/>
+      </w:pPr>
+      <w:r>
+        <w:t>Property Value Description: The parent ecological claim identifier that the source is registered for.</w:t>
+      </w:r>
+    </w:p>
+    <w:p>
+      <w:pPr>
+        <w:pStyle w:val="Normal"/>
+        <w:jc w:val="left"/>
+      </w:pPr>
+      <w:r>
+        <w:t>Template Value is set to: </w:t>
+      </w:r>
+    </w:p>
+    <w:p>
+      <w:pPr>
+        <w:pStyle w:val="Heading2"/>
+        <w:jc w:val="left"/>
+      </w:pPr>
+      <w:r>
+        <w:t>ClaimId responds to these Invocations</w:t>
+      </w:r>
+    </w:p>
+    <w:p>
+      <w:pPr>
+        <w:pStyle w:val="Heading3"/>
+        <w:jc w:val="left"/>
+      </w:pPr>
+      <w:r>
+        <w:t>Property Name: ClaimSourceType</w:t>
+      </w:r>
+    </w:p>
+    <w:p>
+      <w:pPr>
+        <w:pStyle w:val="Normal"/>
+        <w:jc w:val="left"/>
+      </w:pPr>
+      <w:r>
+        <w:t>Property Value Description: From the standard list of source types found in common.proto</w:t>
+      </w:r>
+    </w:p>
+    <w:p>
+      <w:pPr>
+        <w:pStyle w:val="Normal"/>
+        <w:jc w:val="left"/>
+      </w:pPr>
+      <w:r>
+        <w:t>Template Value is set to: </w:t>
+      </w:r>
+    </w:p>
+    <w:p>
+      <w:pPr>
+        <w:pStyle w:val="Heading2"/>
+        <w:jc w:val="left"/>
+      </w:pPr>
+      <w:r>
+        <w:t>ClaimSourceType responds to these Invocations</w:t>
+      </w:r>
+    </w:p>
+    <w:p>
+      <w:pPr>
+        <w:pStyle w:val="Heading3"/>
+        <w:jc w:val="left"/>
+      </w:pPr>
+      <w:r>
+        <w:t>Property Name: SourceIdentifier</w:t>
+      </w:r>
+    </w:p>
+    <w:p>
+      <w:pPr>
+        <w:pStyle w:val="Normal"/>
+        <w:jc w:val="left"/>
+      </w:pPr>
+      <w:r>
+        <w:t>Property Value Description: This can be a unique identifier for a device, a serial number, for an application/user can be the appId and UserId, for reference data it can be the URI for the reference source.</w:t>
+      </w:r>
+    </w:p>
+    <w:p>
+      <w:pPr>
+        <w:pStyle w:val="Normal"/>
+        <w:jc w:val="left"/>
+      </w:pPr>
+      <w:r>
+        <w:t>Template Value is set to: </w:t>
+      </w:r>
+    </w:p>
+    <w:p>
+      <w:pPr>
+        <w:pStyle w:val="Heading2"/>
+        <w:jc w:val="left"/>
+      </w:pPr>
+      <w:r>
+        <w:t>SourceIdentifier responds to these Invocations</w:t>
+      </w:r>
+    </w:p>
+    <w:p>
+      <w:pPr>
+        <w:pStyle w:val="Heading2"/>
+        <w:jc w:val="left"/>
+      </w:pPr>
+      <w:r>
+        <w:t>Properties</w:t>
+      </w:r>
+    </w:p>
+    <w:p>
+      <w:pPr>
+        <w:pStyle w:val="Heading3"/>
+        <w:jc w:val="left"/>
+      </w:pPr>
+      <w:r>
+        <w:t>Property Name: Id</w:t>
+      </w:r>
+    </w:p>
+    <w:p>
+      <w:pPr>
+        <w:pStyle w:val="Normal"/>
+        <w:jc w:val="left"/>
+      </w:pPr>
+      <w:r>
+        <w:t>Property Value Description: A globally unique id - UUID, GUID, etc.</w:t>
+      </w:r>
+    </w:p>
+    <w:p>
+      <w:pPr>
+        <w:pStyle w:val="Normal"/>
+        <w:jc w:val="left"/>
+      </w:pPr>
+      <w:r>
+        <w:t>Template Value is set to: </w:t>
+      </w:r>
+    </w:p>
+    <w:p>
+      <w:pPr>
+        <w:pStyle w:val="Heading2"/>
+        <w:jc w:val="left"/>
+      </w:pPr>
+      <w:r>
+        <w:t>Id responds to these Invocations</w:t>
+      </w:r>
+    </w:p>
+    <w:p>
+      <w:pPr>
+        <w:pStyle w:val="Heading3"/>
+        <w:jc w:val="left"/>
+      </w:pPr>
+      <w:r>
+        <w:t>Property Name: ClaimId</w:t>
+      </w:r>
+    </w:p>
+    <w:p>
+      <w:pPr>
+        <w:pStyle w:val="Normal"/>
+        <w:jc w:val="left"/>
+      </w:pPr>
+      <w:r>
+        <w:t>Property Value Description: The parent ecological claim identifier that the source is registered for.</w:t>
+      </w:r>
+    </w:p>
+    <w:p>
+      <w:pPr>
+        <w:pStyle w:val="Normal"/>
+        <w:jc w:val="left"/>
+      </w:pPr>
+      <w:r>
+        <w:t>Template Value is set to: </w:t>
+      </w:r>
+    </w:p>
+    <w:p>
+      <w:pPr>
+        <w:pStyle w:val="Heading2"/>
+        <w:jc w:val="left"/>
+      </w:pPr>
+      <w:r>
+        <w:t>ClaimId responds to these Invocations</w:t>
+      </w:r>
+    </w:p>
+    <w:p>
+      <w:pPr>
+        <w:pStyle w:val="Heading3"/>
+        <w:jc w:val="left"/>
+      </w:pPr>
+      <w:r>
+        <w:t>Property Name: ClaimSourceType</w:t>
+      </w:r>
+    </w:p>
+    <w:p>
+      <w:pPr>
+        <w:pStyle w:val="Normal"/>
+        <w:jc w:val="left"/>
+      </w:pPr>
+      <w:r>
+        <w:t>Property Value Description: From the standard list of source types found in common.proto</w:t>
+      </w:r>
+    </w:p>
+    <w:p>
+      <w:pPr>
+        <w:pStyle w:val="Normal"/>
+        <w:jc w:val="left"/>
+      </w:pPr>
+      <w:r>
+        <w:t>Template Value is set to: </w:t>
+      </w:r>
+    </w:p>
+    <w:p>
+      <w:pPr>
+        <w:pStyle w:val="Heading2"/>
+        <w:jc w:val="left"/>
+      </w:pPr>
+      <w:r>
+        <w:t>ClaimSourceType responds to these Invocations</w:t>
+      </w:r>
+    </w:p>
+    <w:p>
+      <w:pPr>
+        <w:pStyle w:val="Heading3"/>
+        <w:jc w:val="left"/>
+      </w:pPr>
+      <w:r>
+        <w:t>Property Name: SourceIdentifier</w:t>
+      </w:r>
+    </w:p>
+    <w:p>
+      <w:pPr>
+        <w:pStyle w:val="Normal"/>
+        <w:jc w:val="left"/>
+      </w:pPr>
+      <w:r>
+        <w:t>Property Value Description: This can be a unique identifier for a device, a serial number, for an application/user can be the appId and UserId, for reference data it can be the URI for the reference source.</w:t>
+      </w:r>
+    </w:p>
+    <w:p>
+      <w:pPr>
+        <w:pStyle w:val="Normal"/>
+        <w:jc w:val="left"/>
+      </w:pPr>
+      <w:r>
+        <w:t>Template Value is set to: </w:t>
+      </w:r>
+    </w:p>
+    <w:p>
+      <w:pPr>
+        <w:pStyle w:val="Heading2"/>
+        <w:jc w:val="left"/>
+      </w:pPr>
+      <w:r>
+        <w:t>SourceIdentifier responds to these Invocations</w:t>
+      </w:r>
+    </w:p>
+    <w:p>
+      <w:pPr>
+        <w:pStyle w:val="Heading2"/>
+        <w:jc w:val="left"/>
+      </w:pPr>
+      <w:r>
+        <w:t>Properties</w:t>
+      </w:r>
+    </w:p>
+    <w:p>
+      <w:pPr>
+        <w:pStyle w:val="Heading3"/>
+        <w:jc w:val="left"/>
+      </w:pPr>
+      <w:r>
+        <w:t>Property Name: Id</w:t>
+      </w:r>
+    </w:p>
+    <w:p>
+      <w:pPr>
+        <w:pStyle w:val="Normal"/>
+        <w:jc w:val="left"/>
+      </w:pPr>
+      <w:r>
+        <w:t>Property Value Description: A globally unique id - UUID, GUID, etc.</w:t>
+      </w:r>
+    </w:p>
+    <w:p>
+      <w:pPr>
+        <w:pStyle w:val="Normal"/>
+        <w:jc w:val="left"/>
+      </w:pPr>
+      <w:r>
+        <w:t>Template Value is set to: </w:t>
+      </w:r>
+    </w:p>
+    <w:p>
+      <w:pPr>
+        <w:pStyle w:val="Heading2"/>
+        <w:jc w:val="left"/>
+      </w:pPr>
+      <w:r>
+        <w:t>Id responds to these Invocations</w:t>
+      </w:r>
+    </w:p>
+    <w:p>
+      <w:pPr>
+        <w:pStyle w:val="Heading3"/>
+        <w:jc w:val="left"/>
+      </w:pPr>
+      <w:r>
+        <w:t>Property Name: ClaimId</w:t>
+      </w:r>
+    </w:p>
+    <w:p>
+      <w:pPr>
+        <w:pStyle w:val="Normal"/>
+        <w:jc w:val="left"/>
+      </w:pPr>
+      <w:r>
+        <w:t>Property Value Description: The parent ecological claim identifier that the source is registered for.</w:t>
+      </w:r>
+    </w:p>
+    <w:p>
+      <w:pPr>
+        <w:pStyle w:val="Normal"/>
+        <w:jc w:val="left"/>
+      </w:pPr>
+      <w:r>
+        <w:t>Template Value is set to: </w:t>
+      </w:r>
+    </w:p>
+    <w:p>
+      <w:pPr>
+        <w:pStyle w:val="Heading2"/>
+        <w:jc w:val="left"/>
+      </w:pPr>
+      <w:r>
+        <w:t>ClaimId responds to these Invocations</w:t>
+      </w:r>
+    </w:p>
+    <w:p>
+      <w:pPr>
+        <w:pStyle w:val="Heading3"/>
+        <w:jc w:val="left"/>
+      </w:pPr>
+      <w:r>
+        <w:t>Property Name: ClaimSourceType</w:t>
+      </w:r>
+    </w:p>
+    <w:p>
+      <w:pPr>
+        <w:pStyle w:val="Normal"/>
+        <w:jc w:val="left"/>
+      </w:pPr>
+      <w:r>
+        <w:t>Property Value Description: From the standard list of source types found in common.proto</w:t>
+      </w:r>
+    </w:p>
+    <w:p>
+      <w:pPr>
+        <w:pStyle w:val="Normal"/>
+        <w:jc w:val="left"/>
+      </w:pPr>
+      <w:r>
+        <w:t>Template Value is set to: </w:t>
+      </w:r>
+    </w:p>
+    <w:p>
+      <w:pPr>
+        <w:pStyle w:val="Heading2"/>
+        <w:jc w:val="left"/>
+      </w:pPr>
+      <w:r>
+        <w:t>ClaimSourceType responds to these Invocations</w:t>
+      </w:r>
+    </w:p>
+    <w:p>
+      <w:pPr>
+        <w:pStyle w:val="Heading3"/>
+        <w:jc w:val="left"/>
+      </w:pPr>
+      <w:r>
+        <w:t>Property Name: SourceIdentifier</w:t>
+      </w:r>
+    </w:p>
+    <w:p>
+      <w:pPr>
+        <w:pStyle w:val="Normal"/>
+        <w:jc w:val="left"/>
+      </w:pPr>
+      <w:r>
+        <w:t>Property Value Description: This can be a unique identifier for a device, a serial number, for an application/user can be the appId and UserId, for reference data it can be the URI for the reference source.</w:t>
+      </w:r>
+    </w:p>
+    <w:p>
+      <w:pPr>
+        <w:pStyle w:val="Normal"/>
+        <w:jc w:val="left"/>
+      </w:pPr>
+      <w:r>
+        <w:t>Template Value is set to: </w:t>
+      </w:r>
+    </w:p>
+    <w:p>
+      <w:pPr>
+        <w:pStyle w:val="Heading2"/>
+        <w:jc w:val="left"/>
+      </w:pPr>
+      <w:r>
+        <w:t>SourceIdentifier responds to these Invocations</w:t>
+      </w:r>
+    </w:p>
+    <w:p>
+      <w:pPr>
+        <w:pStyle w:val="Heading3"/>
+        <w:jc w:val="left"/>
+      </w:pPr>
+      <w:r>
+        <w:t>Property Name: ClaimSource</w:t>
+      </w:r>
+    </w:p>
+    <w:p>
+      <w:pPr>
+        <w:pStyle w:val="Normal"/>
+        <w:jc w:val="left"/>
+      </w:pPr>
+      <w:r>
+        <w:t>Property Value Description: Contains the values for the ClaimSource.</w:t>
+      </w:r>
+    </w:p>
+    <w:p>
+      <w:pPr>
+        <w:pStyle w:val="Normal"/>
+        <w:jc w:val="left"/>
+      </w:pPr>
+      <w:r>
+        <w:t>Template Value is set to: </w:t>
+      </w:r>
+    </w:p>
+    <w:p>
+      <w:pPr>
+        <w:pStyle w:val="Heading2"/>
+        <w:jc w:val="left"/>
+      </w:pPr>
+      <w:r>
+        <w:t>ClaimSource responds to these Invocations</w:t>
+      </w:r>
+    </w:p>
+    <w:p>
+      <w:pPr>
+        <w:pStyle w:val="Heading2"/>
+        <w:jc w:val="left"/>
+      </w:pPr>
+      <w:r>
+        <w:t>Properties</w:t>
+      </w:r>
+    </w:p>
+    <w:p>
+      <w:pPr>
+        <w:pStyle w:val="Heading3"/>
+        <w:jc w:val="left"/>
+      </w:pPr>
+      <w:r>
+        <w:t>Property Name: Id</w:t>
+      </w:r>
+    </w:p>
+    <w:p>
+      <w:pPr>
+        <w:pStyle w:val="Normal"/>
+        <w:jc w:val="left"/>
+      </w:pPr>
+      <w:r>
+        <w:t>Property Value Description: A globally unique id - UUID, GUID, etc.</w:t>
+      </w:r>
+    </w:p>
+    <w:p>
+      <w:pPr>
+        <w:pStyle w:val="Normal"/>
+        <w:jc w:val="left"/>
+      </w:pPr>
+      <w:r>
+        <w:t>Template Value is set to: </w:t>
+      </w:r>
+    </w:p>
+    <w:p>
+      <w:pPr>
+        <w:pStyle w:val="Heading2"/>
+        <w:jc w:val="left"/>
+      </w:pPr>
+      <w:r>
+        <w:t>Id responds to these Invocations</w:t>
+      </w:r>
+    </w:p>
+    <w:p>
+      <w:pPr>
+        <w:pStyle w:val="Heading3"/>
+        <w:jc w:val="left"/>
+      </w:pPr>
+      <w:r>
+        <w:t>Property Name: ClaimId</w:t>
+      </w:r>
+    </w:p>
+    <w:p>
+      <w:pPr>
+        <w:pStyle w:val="Normal"/>
+        <w:jc w:val="left"/>
+      </w:pPr>
+      <w:r>
+        <w:t>Property Value Description: The parent ecological claim identifier that the source is registered for.</w:t>
+      </w:r>
+    </w:p>
+    <w:p>
+      <w:pPr>
+        <w:pStyle w:val="Normal"/>
+        <w:jc w:val="left"/>
+      </w:pPr>
+      <w:r>
+        <w:t>Template Value is set to: </w:t>
+      </w:r>
+    </w:p>
+    <w:p>
+      <w:pPr>
+        <w:pStyle w:val="Heading2"/>
+        <w:jc w:val="left"/>
+      </w:pPr>
+      <w:r>
+        <w:t>ClaimId responds to these Invocations</w:t>
+      </w:r>
+    </w:p>
+    <w:p>
+      <w:pPr>
+        <w:pStyle w:val="Heading3"/>
+        <w:jc w:val="left"/>
+      </w:pPr>
+      <w:r>
+        <w:t>Property Name: ClaimSourceType</w:t>
+      </w:r>
+    </w:p>
+    <w:p>
+      <w:pPr>
+        <w:pStyle w:val="Normal"/>
+        <w:jc w:val="left"/>
+      </w:pPr>
+      <w:r>
+        <w:t>Property Value Description: From the standard list of source types found in common.proto</w:t>
+      </w:r>
+    </w:p>
+    <w:p>
+      <w:pPr>
+        <w:pStyle w:val="Normal"/>
+        <w:jc w:val="left"/>
+      </w:pPr>
+      <w:r>
+        <w:t>Template Value is set to: </w:t>
+      </w:r>
+    </w:p>
+    <w:p>
+      <w:pPr>
+        <w:pStyle w:val="Heading2"/>
+        <w:jc w:val="left"/>
+      </w:pPr>
+      <w:r>
+        <w:t>ClaimSourceType responds to these Invocations</w:t>
+      </w:r>
+    </w:p>
+    <w:p>
+      <w:pPr>
+        <w:pStyle w:val="Heading3"/>
+        <w:jc w:val="left"/>
+      </w:pPr>
+      <w:r>
+        <w:t>Property Name: SourceIdentifier</w:t>
+      </w:r>
+    </w:p>
+    <w:p>
+      <w:pPr>
+        <w:pStyle w:val="Normal"/>
+        <w:jc w:val="left"/>
+      </w:pPr>
+      <w:r>
+        <w:t>Property Value Description: This can be a unique identifier for a device, a serial number, for an application/user can be the appId and UserId, for reference data it can be the URI for the reference source.</w:t>
+      </w:r>
+    </w:p>
+    <w:p>
+      <w:pPr>
+        <w:pStyle w:val="Normal"/>
+        <w:jc w:val="left"/>
+      </w:pPr>
+      <w:r>
+        <w:t>Template Value is set to: </w:t>
+      </w:r>
+    </w:p>
+    <w:p>
+      <w:pPr>
+        <w:pStyle w:val="Heading2"/>
+        <w:jc w:val="left"/>
+      </w:pPr>
+      <w:r>
+        <w:t>SourceIdentifier responds to these Invocations</w:t>
+      </w:r>
+    </w:p>
+    <w:p>
+      <w:pPr>
+        <w:pStyle w:val="Heading2"/>
+        <w:jc w:val="left"/>
+      </w:pPr>
+      <w:r>
+        <w:t>Properties</w:t>
+      </w:r>
+    </w:p>
+    <w:p>
+      <w:pPr>
+        <w:pStyle w:val="Heading3"/>
+        <w:jc w:val="left"/>
+      </w:pPr>
+      <w:r>
+        <w:t>Property Name: Id</w:t>
+      </w:r>
+    </w:p>
+    <w:p>
+      <w:pPr>
+        <w:pStyle w:val="Normal"/>
+        <w:jc w:val="left"/>
+      </w:pPr>
+      <w:r>
+        <w:t>Property Value Description: A globally unique id - UUID, GUID, etc.</w:t>
+      </w:r>
+    </w:p>
+    <w:p>
+      <w:pPr>
+        <w:pStyle w:val="Normal"/>
+        <w:jc w:val="left"/>
+      </w:pPr>
+      <w:r>
+        <w:t>Template Value is set to: </w:t>
+      </w:r>
+    </w:p>
+    <w:p>
+      <w:pPr>
+        <w:pStyle w:val="Heading2"/>
+        <w:jc w:val="left"/>
+      </w:pPr>
+      <w:r>
+        <w:t>Id responds to these Invocations</w:t>
+      </w:r>
+    </w:p>
+    <w:p>
+      <w:pPr>
+        <w:pStyle w:val="Heading3"/>
+        <w:jc w:val="left"/>
+      </w:pPr>
+      <w:r>
+        <w:t>Property Name: ClaimId</w:t>
+      </w:r>
+    </w:p>
+    <w:p>
+      <w:pPr>
+        <w:pStyle w:val="Normal"/>
+        <w:jc w:val="left"/>
+      </w:pPr>
+      <w:r>
+        <w:t>Property Value Description: The parent ecological claim identifier that the source is registered for.</w:t>
+      </w:r>
+    </w:p>
+    <w:p>
+      <w:pPr>
+        <w:pStyle w:val="Normal"/>
+        <w:jc w:val="left"/>
+      </w:pPr>
+      <w:r>
+        <w:t>Template Value is set to: </w:t>
+      </w:r>
+    </w:p>
+    <w:p>
+      <w:pPr>
+        <w:pStyle w:val="Heading2"/>
+        <w:jc w:val="left"/>
+      </w:pPr>
+      <w:r>
+        <w:t>ClaimId responds to these Invocations</w:t>
+      </w:r>
+    </w:p>
+    <w:p>
+      <w:pPr>
+        <w:pStyle w:val="Heading3"/>
+        <w:jc w:val="left"/>
+      </w:pPr>
+      <w:r>
+        <w:t>Property Name: ClaimSourceType</w:t>
+      </w:r>
+    </w:p>
+    <w:p>
+      <w:pPr>
+        <w:pStyle w:val="Normal"/>
+        <w:jc w:val="left"/>
+      </w:pPr>
+      <w:r>
+        <w:t>Property Value Description: From the standard list of source types found in common.proto</w:t>
+      </w:r>
+    </w:p>
+    <w:p>
+      <w:pPr>
+        <w:pStyle w:val="Normal"/>
+        <w:jc w:val="left"/>
+      </w:pPr>
+      <w:r>
+        <w:t>Template Value is set to: </w:t>
+      </w:r>
+    </w:p>
+    <w:p>
+      <w:pPr>
+        <w:pStyle w:val="Heading2"/>
+        <w:jc w:val="left"/>
+      </w:pPr>
+      <w:r>
+        <w:t>ClaimSourceType responds to these Invocations</w:t>
+      </w:r>
+    </w:p>
+    <w:p>
+      <w:pPr>
+        <w:pStyle w:val="Heading3"/>
+        <w:jc w:val="left"/>
+      </w:pPr>
+      <w:r>
+        <w:t>Property Name: SourceIdentifier</w:t>
+      </w:r>
+    </w:p>
+    <w:p>
+      <w:pPr>
+        <w:pStyle w:val="Normal"/>
+        <w:jc w:val="left"/>
+      </w:pPr>
+      <w:r>
+        <w:t>Property Value Description: This can be a unique identifier for a device, a serial number, for an application/user can be the appId and UserId, for reference data it can be the URI for the reference source.</w:t>
+      </w:r>
+    </w:p>
+    <w:p>
+      <w:pPr>
+        <w:pStyle w:val="Normal"/>
+        <w:jc w:val="left"/>
+      </w:pPr>
+      <w:r>
+        <w:t>Template Value is set to: </w:t>
+      </w:r>
+    </w:p>
+    <w:p>
+      <w:pPr>
+        <w:pStyle w:val="Heading2"/>
+        <w:jc w:val="left"/>
+      </w:pPr>
+      <w:r>
+        <w:t>SourceIdentifier responds to these Invocations</w:t>
+      </w:r>
+    </w:p>
+    <w:p>
+      <w:pPr>
+        <w:pStyle w:val="Heading2"/>
+        <w:jc w:val="left"/>
+      </w:pPr>
+      <w:r>
+        <w:t>Properties</w:t>
+      </w:r>
+    </w:p>
+    <w:p>
+      <w:pPr>
+        <w:pStyle w:val="Heading3"/>
+        <w:jc w:val="left"/>
+      </w:pPr>
+      <w:r>
+        <w:t>Property Name: Id</w:t>
+      </w:r>
+    </w:p>
+    <w:p>
+      <w:pPr>
+        <w:pStyle w:val="Normal"/>
+        <w:jc w:val="left"/>
+      </w:pPr>
+      <w:r>
+        <w:t>Property Value Description: A globally unique id - UUID, GUID, etc.</w:t>
+      </w:r>
+    </w:p>
+    <w:p>
+      <w:pPr>
+        <w:pStyle w:val="Normal"/>
+        <w:jc w:val="left"/>
+      </w:pPr>
+      <w:r>
+        <w:t>Template Value is set to: </w:t>
+      </w:r>
+    </w:p>
+    <w:p>
+      <w:pPr>
+        <w:pStyle w:val="Heading2"/>
+        <w:jc w:val="left"/>
+      </w:pPr>
+      <w:r>
+        <w:t>Id responds to these Invocations</w:t>
+      </w:r>
+    </w:p>
+    <w:p>
+      <w:pPr>
+        <w:pStyle w:val="Heading3"/>
+        <w:jc w:val="left"/>
+      </w:pPr>
+      <w:r>
+        <w:t>Property Name: ClaimId</w:t>
+      </w:r>
+    </w:p>
+    <w:p>
+      <w:pPr>
+        <w:pStyle w:val="Normal"/>
+        <w:jc w:val="left"/>
+      </w:pPr>
+      <w:r>
+        <w:t>Property Value Description: The parent ecological claim identifier that the source is registered for.</w:t>
+      </w:r>
+    </w:p>
+    <w:p>
+      <w:pPr>
+        <w:pStyle w:val="Normal"/>
+        <w:jc w:val="left"/>
+      </w:pPr>
+      <w:r>
+        <w:t>Template Value is set to: </w:t>
+      </w:r>
+    </w:p>
+    <w:p>
+      <w:pPr>
+        <w:pStyle w:val="Heading2"/>
+        <w:jc w:val="left"/>
+      </w:pPr>
+      <w:r>
+        <w:t>ClaimId responds to these Invocations</w:t>
+      </w:r>
+    </w:p>
+    <w:p>
+      <w:pPr>
+        <w:pStyle w:val="Heading3"/>
+        <w:jc w:val="left"/>
+      </w:pPr>
+      <w:r>
+        <w:t>Property Name: ClaimSourceType</w:t>
+      </w:r>
+    </w:p>
+    <w:p>
+      <w:pPr>
+        <w:pStyle w:val="Normal"/>
+        <w:jc w:val="left"/>
+      </w:pPr>
+      <w:r>
+        <w:t>Property Value Description: From the standard list of source types found in common.proto</w:t>
+      </w:r>
+    </w:p>
+    <w:p>
+      <w:pPr>
+        <w:pStyle w:val="Normal"/>
+        <w:jc w:val="left"/>
+      </w:pPr>
+      <w:r>
+        <w:t>Template Value is set to: </w:t>
+      </w:r>
+    </w:p>
+    <w:p>
+      <w:pPr>
+        <w:pStyle w:val="Heading2"/>
+        <w:jc w:val="left"/>
+      </w:pPr>
+      <w:r>
+        <w:t>ClaimSourceType responds to these Invocations</w:t>
+      </w:r>
+    </w:p>
+    <w:p>
+      <w:pPr>
+        <w:pStyle w:val="Heading3"/>
+        <w:jc w:val="left"/>
+      </w:pPr>
+      <w:r>
+        <w:t>Property Name: SourceIdentifier</w:t>
+      </w:r>
+    </w:p>
+    <w:p>
+      <w:pPr>
+        <w:pStyle w:val="Normal"/>
+        <w:jc w:val="left"/>
+      </w:pPr>
+      <w:r>
+        <w:t>Property Value Description: This can be a unique identifier for a device, a serial number, for an application/user can be the appId and UserId, for reference data it can be the URI for the reference source.</w:t>
+      </w:r>
+    </w:p>
+    <w:p>
+      <w:pPr>
+        <w:pStyle w:val="Normal"/>
+        <w:jc w:val="left"/>
+      </w:pPr>
+      <w:r>
+        <w:t>Template Value is set to: </w:t>
+      </w:r>
+    </w:p>
+    <w:p>
+      <w:pPr>
+        <w:pStyle w:val="Heading2"/>
+        <w:jc w:val="left"/>
+      </w:pPr>
+      <w:r>
+        <w:t>SourceIdentifier responds to these Invocations</w:t>
+      </w:r>
+    </w:p>
+    <w:p>
+      <w:pPr>
+        <w:pStyle w:val="Heading2"/>
+        <w:jc w:val="left"/>
+      </w:pPr>
+      <w:r>
+        <w:t>Properties</w:t>
+      </w:r>
+    </w:p>
+    <w:p>
+      <w:pPr>
+        <w:pStyle w:val="Heading3"/>
+        <w:jc w:val="left"/>
+      </w:pPr>
+      <w:r>
+        <w:t>Property Name: Id</w:t>
+      </w:r>
+    </w:p>
+    <w:p>
+      <w:pPr>
+        <w:pStyle w:val="Normal"/>
+        <w:jc w:val="left"/>
+      </w:pPr>
+      <w:r>
+        <w:t>Property Value Description: A globally unique id - UUID, GUID, etc.</w:t>
+      </w:r>
+    </w:p>
+    <w:p>
+      <w:pPr>
+        <w:pStyle w:val="Normal"/>
+        <w:jc w:val="left"/>
+      </w:pPr>
+      <w:r>
+        <w:t>Template Value is set to: </w:t>
+      </w:r>
+    </w:p>
+    <w:p>
+      <w:pPr>
+        <w:pStyle w:val="Heading2"/>
+        <w:jc w:val="left"/>
+      </w:pPr>
+      <w:r>
+        <w:t>Id responds to these Invocations</w:t>
+      </w:r>
+    </w:p>
+    <w:p>
+      <w:pPr>
+        <w:pStyle w:val="Heading3"/>
+        <w:jc w:val="left"/>
+      </w:pPr>
+      <w:r>
+        <w:t>Property Name: ClaimId</w:t>
+      </w:r>
+    </w:p>
+    <w:p>
+      <w:pPr>
+        <w:pStyle w:val="Normal"/>
+        <w:jc w:val="left"/>
+      </w:pPr>
+      <w:r>
+        <w:t>Property Value Description: The parent ecological claim identifier that the source is registered for.</w:t>
+      </w:r>
+    </w:p>
+    <w:p>
+      <w:pPr>
+        <w:pStyle w:val="Normal"/>
+        <w:jc w:val="left"/>
+      </w:pPr>
+      <w:r>
+        <w:t>Template Value is set to: </w:t>
+      </w:r>
+    </w:p>
+    <w:p>
+      <w:pPr>
+        <w:pStyle w:val="Heading2"/>
+        <w:jc w:val="left"/>
+      </w:pPr>
+      <w:r>
+        <w:t>ClaimId responds to these Invocations</w:t>
+      </w:r>
+    </w:p>
+    <w:p>
+      <w:pPr>
+        <w:pStyle w:val="Heading3"/>
+        <w:jc w:val="left"/>
+      </w:pPr>
+      <w:r>
+        <w:t>Property Name: ClaimSourceType</w:t>
+      </w:r>
+    </w:p>
+    <w:p>
+      <w:pPr>
+        <w:pStyle w:val="Normal"/>
+        <w:jc w:val="left"/>
+      </w:pPr>
+      <w:r>
+        <w:t>Property Value Description: From the standard list of source types found in common.proto</w:t>
+      </w:r>
+    </w:p>
+    <w:p>
+      <w:pPr>
+        <w:pStyle w:val="Normal"/>
+        <w:jc w:val="left"/>
+      </w:pPr>
+      <w:r>
+        <w:t>Template Value is set to: </w:t>
+      </w:r>
+    </w:p>
+    <w:p>
+      <w:pPr>
+        <w:pStyle w:val="Heading2"/>
+        <w:jc w:val="left"/>
+      </w:pPr>
+      <w:r>
+        <w:t>ClaimSourceType responds to these Invocations</w:t>
+      </w:r>
+    </w:p>
+    <w:p>
+      <w:pPr>
+        <w:pStyle w:val="Heading3"/>
+        <w:jc w:val="left"/>
+      </w:pPr>
+      <w:r>
+        <w:t>Property Name: SourceIdentifier</w:t>
+      </w:r>
+    </w:p>
+    <w:p>
+      <w:pPr>
+        <w:pStyle w:val="Normal"/>
+        <w:jc w:val="left"/>
+      </w:pPr>
+      <w:r>
+        <w:t>Property Value Description: This can be a unique identifier for a device, a serial number, for an application/user can be the appId and UserId, for reference data it can be the URI for the reference source.</w:t>
+      </w:r>
+    </w:p>
+    <w:p>
+      <w:pPr>
+        <w:pStyle w:val="Normal"/>
+        <w:jc w:val="left"/>
+      </w:pPr>
+      <w:r>
+        <w:t>Template Value is set to: </w:t>
+      </w:r>
+    </w:p>
+    <w:p>
+      <w:pPr>
+        <w:pStyle w:val="Heading2"/>
+        <w:jc w:val="left"/>
+      </w:pPr>
+      <w:r>
+        <w:t>SourceIdentifier responds to these Invocations</w:t>
+      </w:r>
+    </w:p>
+    <w:p>
+      <w:pPr>
+        <w:pStyle w:val="Heading2"/>
+        <w:jc w:val="left"/>
+      </w:pPr>
+      <w:r>
+        <w:t>Specification Property Set</w:t>
+      </w:r>
+    </w:p>
+    <w:p>
+      <w:pPr>
+        <w:pStyle w:val="Heading2"/>
+        <w:jc w:val="center"/>
+      </w:pPr>
+      <w:r>
         <w:t xml:space="preserve">Ecological Checkpoint</w:t>
       </w:r>
     </w:p>
@@ -15022,6 +18469,78 @@
         <w:jc w:val="left"/>
       </w:pPr>
       <w:r>
+        <w:t>Property Name: ClaimId</w:t>
+      </w:r>
+    </w:p>
+    <w:p>
+      <w:pPr>
+        <w:pStyle w:val="Normal"/>
+        <w:jc w:val="left"/>
+      </w:pPr>
+      <w:r>
+        <w:t>Property Value Description: A globally unique id - UUID, GUID, etc.</w:t>
+      </w:r>
+    </w:p>
+    <w:p>
+      <w:pPr>
+        <w:pStyle w:val="Normal"/>
+        <w:jc w:val="left"/>
+      </w:pPr>
+      <w:r>
+        <w:t>Template Value is set to: </w:t>
+      </w:r>
+    </w:p>
+    <w:p>
+      <w:pPr>
+        <w:pStyle w:val="Heading2"/>
+        <w:jc w:val="left"/>
+      </w:pPr>
+      <w:r>
+        <w:t>ClaimId responds to these Invocations</w:t>
+      </w:r>
+    </w:p>
+    <w:p>
+      <w:pPr>
+        <w:pStyle w:val="Heading3"/>
+        <w:jc w:val="left"/>
+      </w:pPr>
+      <w:r>
+        <w:t>Property Name: SourceId</w:t>
+      </w:r>
+    </w:p>
+    <w:p>
+      <w:pPr>
+        <w:pStyle w:val="Normal"/>
+        <w:jc w:val="left"/>
+      </w:pPr>
+      <w:r>
+        <w:t>Property Value Description: A globally unique id - UUID, GUID, etc.</w:t>
+      </w:r>
+    </w:p>
+    <w:p>
+      <w:pPr>
+        <w:pStyle w:val="Normal"/>
+        <w:jc w:val="left"/>
+      </w:pPr>
+      <w:r>
+        <w:t>Template Value is set to: </w:t>
+      </w:r>
+    </w:p>
+    <w:p>
+      <w:pPr>
+        <w:pStyle w:val="Heading2"/>
+        <w:jc w:val="left"/>
+      </w:pPr>
+      <w:r>
+        <w:t>SourceId responds to these Invocations</w:t>
+      </w:r>
+    </w:p>
+    <w:p>
+      <w:pPr>
+        <w:pStyle w:val="Heading3"/>
+        <w:jc w:val="left"/>
+      </w:pPr>
+      <w:r>
         <w:t>Property Name: EFBefore</w:t>
       </w:r>
     </w:p>
@@ -15139,6 +18658,78 @@
         <w:jc w:val="left"/>
       </w:pPr>
       <w:r>
+        <w:t>Property Name: ClaimId</w:t>
+      </w:r>
+    </w:p>
+    <w:p>
+      <w:pPr>
+        <w:pStyle w:val="Normal"/>
+        <w:jc w:val="left"/>
+      </w:pPr>
+      <w:r>
+        <w:t>Property Value Description: A globally unique id - UUID, GUID, etc.</w:t>
+      </w:r>
+    </w:p>
+    <w:p>
+      <w:pPr>
+        <w:pStyle w:val="Normal"/>
+        <w:jc w:val="left"/>
+      </w:pPr>
+      <w:r>
+        <w:t>Template Value is set to: </w:t>
+      </w:r>
+    </w:p>
+    <w:p>
+      <w:pPr>
+        <w:pStyle w:val="Heading2"/>
+        <w:jc w:val="left"/>
+      </w:pPr>
+      <w:r>
+        <w:t>ClaimId responds to these Invocations</w:t>
+      </w:r>
+    </w:p>
+    <w:p>
+      <w:pPr>
+        <w:pStyle w:val="Heading3"/>
+        <w:jc w:val="left"/>
+      </w:pPr>
+      <w:r>
+        <w:t>Property Name: SourceId</w:t>
+      </w:r>
+    </w:p>
+    <w:p>
+      <w:pPr>
+        <w:pStyle w:val="Normal"/>
+        <w:jc w:val="left"/>
+      </w:pPr>
+      <w:r>
+        <w:t>Property Value Description: A globally unique id - UUID, GUID, etc.</w:t>
+      </w:r>
+    </w:p>
+    <w:p>
+      <w:pPr>
+        <w:pStyle w:val="Normal"/>
+        <w:jc w:val="left"/>
+      </w:pPr>
+      <w:r>
+        <w:t>Template Value is set to: </w:t>
+      </w:r>
+    </w:p>
+    <w:p>
+      <w:pPr>
+        <w:pStyle w:val="Heading2"/>
+        <w:jc w:val="left"/>
+      </w:pPr>
+      <w:r>
+        <w:t>SourceId responds to these Invocations</w:t>
+      </w:r>
+    </w:p>
+    <w:p>
+      <w:pPr>
+        <w:pStyle w:val="Heading3"/>
+        <w:jc w:val="left"/>
+      </w:pPr>
+      <w:r>
         <w:t>Property Name: EFBefore</w:t>
       </w:r>
     </w:p>
@@ -15256,6 +18847,78 @@
         <w:jc w:val="left"/>
       </w:pPr>
       <w:r>
+        <w:t>Property Name: ClaimId</w:t>
+      </w:r>
+    </w:p>
+    <w:p>
+      <w:pPr>
+        <w:pStyle w:val="Normal"/>
+        <w:jc w:val="left"/>
+      </w:pPr>
+      <w:r>
+        <w:t>Property Value Description: A globally unique id - UUID, GUID, etc.</w:t>
+      </w:r>
+    </w:p>
+    <w:p>
+      <w:pPr>
+        <w:pStyle w:val="Normal"/>
+        <w:jc w:val="left"/>
+      </w:pPr>
+      <w:r>
+        <w:t>Template Value is set to: </w:t>
+      </w:r>
+    </w:p>
+    <w:p>
+      <w:pPr>
+        <w:pStyle w:val="Heading2"/>
+        <w:jc w:val="left"/>
+      </w:pPr>
+      <w:r>
+        <w:t>ClaimId responds to these Invocations</w:t>
+      </w:r>
+    </w:p>
+    <w:p>
+      <w:pPr>
+        <w:pStyle w:val="Heading3"/>
+        <w:jc w:val="left"/>
+      </w:pPr>
+      <w:r>
+        <w:t>Property Name: SourceId</w:t>
+      </w:r>
+    </w:p>
+    <w:p>
+      <w:pPr>
+        <w:pStyle w:val="Normal"/>
+        <w:jc w:val="left"/>
+      </w:pPr>
+      <w:r>
+        <w:t>Property Value Description: A globally unique id - UUID, GUID, etc.</w:t>
+      </w:r>
+    </w:p>
+    <w:p>
+      <w:pPr>
+        <w:pStyle w:val="Normal"/>
+        <w:jc w:val="left"/>
+      </w:pPr>
+      <w:r>
+        <w:t>Template Value is set to: </w:t>
+      </w:r>
+    </w:p>
+    <w:p>
+      <w:pPr>
+        <w:pStyle w:val="Heading2"/>
+        <w:jc w:val="left"/>
+      </w:pPr>
+      <w:r>
+        <w:t>SourceId responds to these Invocations</w:t>
+      </w:r>
+    </w:p>
+    <w:p>
+      <w:pPr>
+        <w:pStyle w:val="Heading3"/>
+        <w:jc w:val="left"/>
+      </w:pPr>
+      <w:r>
         <w:t>Property Name: EFBefore</w:t>
       </w:r>
     </w:p>
@@ -15337,6 +19000,384 @@
         <w:jc w:val="left"/>
       </w:pPr>
       <w:r>
+        <w:t>Property Name: Id</w:t>
+      </w:r>
+    </w:p>
+    <w:p>
+      <w:pPr>
+        <w:pStyle w:val="Normal"/>
+        <w:jc w:val="left"/>
+      </w:pPr>
+      <w:r>
+        <w:t>Property Value Description: A globally unique id - UUID, GUID, etc.</w:t>
+      </w:r>
+    </w:p>
+    <w:p>
+      <w:pPr>
+        <w:pStyle w:val="Normal"/>
+        <w:jc w:val="left"/>
+      </w:pPr>
+      <w:r>
+        <w:t>Template Value is set to: </w:t>
+      </w:r>
+    </w:p>
+    <w:p>
+      <w:pPr>
+        <w:pStyle w:val="Heading2"/>
+        <w:jc w:val="left"/>
+      </w:pPr>
+      <w:r>
+        <w:t>Id responds to these Invocations</w:t>
+      </w:r>
+    </w:p>
+    <w:p>
+      <w:pPr>
+        <w:pStyle w:val="Heading3"/>
+        <w:jc w:val="left"/>
+      </w:pPr>
+      <w:r>
+        <w:t>Property Name: ClaimId</w:t>
+      </w:r>
+    </w:p>
+    <w:p>
+      <w:pPr>
+        <w:pStyle w:val="Normal"/>
+        <w:jc w:val="left"/>
+      </w:pPr>
+      <w:r>
+        <w:t>Property Value Description: A globally unique id - UUID, GUID, etc.</w:t>
+      </w:r>
+    </w:p>
+    <w:p>
+      <w:pPr>
+        <w:pStyle w:val="Normal"/>
+        <w:jc w:val="left"/>
+      </w:pPr>
+      <w:r>
+        <w:t>Template Value is set to: </w:t>
+      </w:r>
+    </w:p>
+    <w:p>
+      <w:pPr>
+        <w:pStyle w:val="Heading2"/>
+        <w:jc w:val="left"/>
+      </w:pPr>
+      <w:r>
+        <w:t>ClaimId responds to these Invocations</w:t>
+      </w:r>
+    </w:p>
+    <w:p>
+      <w:pPr>
+        <w:pStyle w:val="Heading3"/>
+        <w:jc w:val="left"/>
+      </w:pPr>
+      <w:r>
+        <w:t>Property Name: SourceId</w:t>
+      </w:r>
+    </w:p>
+    <w:p>
+      <w:pPr>
+        <w:pStyle w:val="Normal"/>
+        <w:jc w:val="left"/>
+      </w:pPr>
+      <w:r>
+        <w:t>Property Value Description: A globally unique id - UUID, GUID, etc.</w:t>
+      </w:r>
+    </w:p>
+    <w:p>
+      <w:pPr>
+        <w:pStyle w:val="Normal"/>
+        <w:jc w:val="left"/>
+      </w:pPr>
+      <w:r>
+        <w:t>Template Value is set to: </w:t>
+      </w:r>
+    </w:p>
+    <w:p>
+      <w:pPr>
+        <w:pStyle w:val="Heading2"/>
+        <w:jc w:val="left"/>
+      </w:pPr>
+      <w:r>
+        <w:t>SourceId responds to these Invocations</w:t>
+      </w:r>
+    </w:p>
+    <w:p>
+      <w:pPr>
+        <w:pStyle w:val="Heading3"/>
+        <w:jc w:val="left"/>
+      </w:pPr>
+      <w:r>
+        <w:t>Property Name: EFBefore</w:t>
+      </w:r>
+    </w:p>
+    <w:p>
+      <w:pPr>
+        <w:pStyle w:val="Normal"/>
+        <w:jc w:val="left"/>
+      </w:pPr>
+      <w:r>
+        <w:t>Property Value Description: Environmental Factor before project activities - i.e. soil carbon measurement before.</w:t>
+      </w:r>
+    </w:p>
+    <w:p>
+      <w:pPr>
+        <w:pStyle w:val="Normal"/>
+        <w:jc w:val="left"/>
+      </w:pPr>
+      <w:r>
+        <w:t>Template Value is set to: </w:t>
+      </w:r>
+    </w:p>
+    <w:p>
+      <w:pPr>
+        <w:pStyle w:val="Heading2"/>
+        <w:jc w:val="left"/>
+      </w:pPr>
+      <w:r>
+        <w:t>EFBefore responds to these Invocations</w:t>
+      </w:r>
+    </w:p>
+    <w:p>
+      <w:pPr>
+        <w:pStyle w:val="Heading3"/>
+        <w:jc w:val="left"/>
+      </w:pPr>
+      <w:r>
+        <w:t>Property Name: EFAfter</w:t>
+      </w:r>
+    </w:p>
+    <w:p>
+      <w:pPr>
+        <w:pStyle w:val="Normal"/>
+        <w:jc w:val="left"/>
+      </w:pPr>
+      <w:r>
+        <w:t>Property Value Description: Environmental Factor after project activities - i.e. soil carbon measurement after.</w:t>
+      </w:r>
+    </w:p>
+    <w:p>
+      <w:pPr>
+        <w:pStyle w:val="Normal"/>
+        <w:jc w:val="left"/>
+      </w:pPr>
+      <w:r>
+        <w:t>Template Value is set to: </w:t>
+      </w:r>
+    </w:p>
+    <w:p>
+      <w:pPr>
+        <w:pStyle w:val="Heading2"/>
+        <w:jc w:val="left"/>
+      </w:pPr>
+      <w:r>
+        <w:t>EFAfter responds to these Invocations</w:t>
+      </w:r>
+    </w:p>
+    <w:p>
+      <w:pPr>
+        <w:pStyle w:val="Heading2"/>
+        <w:jc w:val="left"/>
+      </w:pPr>
+      <w:r>
+        <w:t>Properties</w:t>
+      </w:r>
+    </w:p>
+    <w:p>
+      <w:pPr>
+        <w:pStyle w:val="Heading3"/>
+        <w:jc w:val="left"/>
+      </w:pPr>
+      <w:r>
+        <w:t>Property Name: Id</w:t>
+      </w:r>
+    </w:p>
+    <w:p>
+      <w:pPr>
+        <w:pStyle w:val="Normal"/>
+        <w:jc w:val="left"/>
+      </w:pPr>
+      <w:r>
+        <w:t>Property Value Description: A globally unique id - UUID, GUID, etc.</w:t>
+      </w:r>
+    </w:p>
+    <w:p>
+      <w:pPr>
+        <w:pStyle w:val="Normal"/>
+        <w:jc w:val="left"/>
+      </w:pPr>
+      <w:r>
+        <w:t>Template Value is set to: </w:t>
+      </w:r>
+    </w:p>
+    <w:p>
+      <w:pPr>
+        <w:pStyle w:val="Heading2"/>
+        <w:jc w:val="left"/>
+      </w:pPr>
+      <w:r>
+        <w:t>Id responds to these Invocations</w:t>
+      </w:r>
+    </w:p>
+    <w:p>
+      <w:pPr>
+        <w:pStyle w:val="Heading3"/>
+        <w:jc w:val="left"/>
+      </w:pPr>
+      <w:r>
+        <w:t>Property Name: ClaimId</w:t>
+      </w:r>
+    </w:p>
+    <w:p>
+      <w:pPr>
+        <w:pStyle w:val="Normal"/>
+        <w:jc w:val="left"/>
+      </w:pPr>
+      <w:r>
+        <w:t>Property Value Description: A globally unique id - UUID, GUID, etc.</w:t>
+      </w:r>
+    </w:p>
+    <w:p>
+      <w:pPr>
+        <w:pStyle w:val="Normal"/>
+        <w:jc w:val="left"/>
+      </w:pPr>
+      <w:r>
+        <w:t>Template Value is set to: </w:t>
+      </w:r>
+    </w:p>
+    <w:p>
+      <w:pPr>
+        <w:pStyle w:val="Heading2"/>
+        <w:jc w:val="left"/>
+      </w:pPr>
+      <w:r>
+        <w:t>ClaimId responds to these Invocations</w:t>
+      </w:r>
+    </w:p>
+    <w:p>
+      <w:pPr>
+        <w:pStyle w:val="Heading3"/>
+        <w:jc w:val="left"/>
+      </w:pPr>
+      <w:r>
+        <w:t>Property Name: SourceId</w:t>
+      </w:r>
+    </w:p>
+    <w:p>
+      <w:pPr>
+        <w:pStyle w:val="Normal"/>
+        <w:jc w:val="left"/>
+      </w:pPr>
+      <w:r>
+        <w:t>Property Value Description: A globally unique id - UUID, GUID, etc.</w:t>
+      </w:r>
+    </w:p>
+    <w:p>
+      <w:pPr>
+        <w:pStyle w:val="Normal"/>
+        <w:jc w:val="left"/>
+      </w:pPr>
+      <w:r>
+        <w:t>Template Value is set to: </w:t>
+      </w:r>
+    </w:p>
+    <w:p>
+      <w:pPr>
+        <w:pStyle w:val="Heading2"/>
+        <w:jc w:val="left"/>
+      </w:pPr>
+      <w:r>
+        <w:t>SourceId responds to these Invocations</w:t>
+      </w:r>
+    </w:p>
+    <w:p>
+      <w:pPr>
+        <w:pStyle w:val="Heading3"/>
+        <w:jc w:val="left"/>
+      </w:pPr>
+      <w:r>
+        <w:t>Property Name: EFBefore</w:t>
+      </w:r>
+    </w:p>
+    <w:p>
+      <w:pPr>
+        <w:pStyle w:val="Normal"/>
+        <w:jc w:val="left"/>
+      </w:pPr>
+      <w:r>
+        <w:t>Property Value Description: Environmental Factor before project activities - i.e. soil carbon measurement before.</w:t>
+      </w:r>
+    </w:p>
+    <w:p>
+      <w:pPr>
+        <w:pStyle w:val="Normal"/>
+        <w:jc w:val="left"/>
+      </w:pPr>
+      <w:r>
+        <w:t>Template Value is set to: </w:t>
+      </w:r>
+    </w:p>
+    <w:p>
+      <w:pPr>
+        <w:pStyle w:val="Heading2"/>
+        <w:jc w:val="left"/>
+      </w:pPr>
+      <w:r>
+        <w:t>EFBefore responds to these Invocations</w:t>
+      </w:r>
+    </w:p>
+    <w:p>
+      <w:pPr>
+        <w:pStyle w:val="Heading3"/>
+        <w:jc w:val="left"/>
+      </w:pPr>
+      <w:r>
+        <w:t>Property Name: EFAfter</w:t>
+      </w:r>
+    </w:p>
+    <w:p>
+      <w:pPr>
+        <w:pStyle w:val="Normal"/>
+        <w:jc w:val="left"/>
+      </w:pPr>
+      <w:r>
+        <w:t>Property Value Description: Environmental Factor after project activities - i.e. soil carbon measurement after.</w:t>
+      </w:r>
+    </w:p>
+    <w:p>
+      <w:pPr>
+        <w:pStyle w:val="Normal"/>
+        <w:jc w:val="left"/>
+      </w:pPr>
+      <w:r>
+        <w:t>Template Value is set to: </w:t>
+      </w:r>
+    </w:p>
+    <w:p>
+      <w:pPr>
+        <w:pStyle w:val="Heading2"/>
+        <w:jc w:val="left"/>
+      </w:pPr>
+      <w:r>
+        <w:t>EFAfter responds to these Invocations</w:t>
+      </w:r>
+    </w:p>
+    <w:p>
+      <w:pPr>
+        <w:pStyle w:val="Heading2"/>
+        <w:jc w:val="left"/>
+      </w:pPr>
+      <w:r>
+        <w:t>Properties</w:t>
+      </w:r>
+    </w:p>
+    <w:p>
+      <w:pPr>
+        <w:pStyle w:val="Heading3"/>
+        <w:jc w:val="left"/>
+      </w:pPr>
+      <w:r>
         <w:t>Property Name: EcologicalCheckpoint</w:t>
       </w:r>
     </w:p>
@@ -15805,6 +19846,78 @@
         <w:jc w:val="left"/>
       </w:pPr>
       <w:r>
+        <w:t>Property Name: ClaimId</w:t>
+      </w:r>
+    </w:p>
+    <w:p>
+      <w:pPr>
+        <w:pStyle w:val="Normal"/>
+        <w:jc w:val="left"/>
+      </w:pPr>
+      <w:r>
+        <w:t>Property Value Description: A globally unique id - UUID, GUID, etc.</w:t>
+      </w:r>
+    </w:p>
+    <w:p>
+      <w:pPr>
+        <w:pStyle w:val="Normal"/>
+        <w:jc w:val="left"/>
+      </w:pPr>
+      <w:r>
+        <w:t>Template Value is set to: </w:t>
+      </w:r>
+    </w:p>
+    <w:p>
+      <w:pPr>
+        <w:pStyle w:val="Heading2"/>
+        <w:jc w:val="left"/>
+      </w:pPr>
+      <w:r>
+        <w:t>ClaimId responds to these Invocations</w:t>
+      </w:r>
+    </w:p>
+    <w:p>
+      <w:pPr>
+        <w:pStyle w:val="Heading3"/>
+        <w:jc w:val="left"/>
+      </w:pPr>
+      <w:r>
+        <w:t>Property Name: SourceId</w:t>
+      </w:r>
+    </w:p>
+    <w:p>
+      <w:pPr>
+        <w:pStyle w:val="Normal"/>
+        <w:jc w:val="left"/>
+      </w:pPr>
+      <w:r>
+        <w:t>Property Value Description: A globally unique id - UUID, GUID, etc.</w:t>
+      </w:r>
+    </w:p>
+    <w:p>
+      <w:pPr>
+        <w:pStyle w:val="Normal"/>
+        <w:jc w:val="left"/>
+      </w:pPr>
+      <w:r>
+        <w:t>Template Value is set to: </w:t>
+      </w:r>
+    </w:p>
+    <w:p>
+      <w:pPr>
+        <w:pStyle w:val="Heading2"/>
+        <w:jc w:val="left"/>
+      </w:pPr>
+      <w:r>
+        <w:t>SourceId responds to these Invocations</w:t>
+      </w:r>
+    </w:p>
+    <w:p>
+      <w:pPr>
+        <w:pStyle w:val="Heading3"/>
+        <w:jc w:val="left"/>
+      </w:pPr>
+      <w:r>
         <w:t>Property Name: EFBefore</w:t>
       </w:r>
     </w:p>
@@ -15922,6 +20035,78 @@
         <w:jc w:val="left"/>
       </w:pPr>
       <w:r>
+        <w:t>Property Name: ClaimId</w:t>
+      </w:r>
+    </w:p>
+    <w:p>
+      <w:pPr>
+        <w:pStyle w:val="Normal"/>
+        <w:jc w:val="left"/>
+      </w:pPr>
+      <w:r>
+        <w:t>Property Value Description: A globally unique id - UUID, GUID, etc.</w:t>
+      </w:r>
+    </w:p>
+    <w:p>
+      <w:pPr>
+        <w:pStyle w:val="Normal"/>
+        <w:jc w:val="left"/>
+      </w:pPr>
+      <w:r>
+        <w:t>Template Value is set to: </w:t>
+      </w:r>
+    </w:p>
+    <w:p>
+      <w:pPr>
+        <w:pStyle w:val="Heading2"/>
+        <w:jc w:val="left"/>
+      </w:pPr>
+      <w:r>
+        <w:t>ClaimId responds to these Invocations</w:t>
+      </w:r>
+    </w:p>
+    <w:p>
+      <w:pPr>
+        <w:pStyle w:val="Heading3"/>
+        <w:jc w:val="left"/>
+      </w:pPr>
+      <w:r>
+        <w:t>Property Name: SourceId</w:t>
+      </w:r>
+    </w:p>
+    <w:p>
+      <w:pPr>
+        <w:pStyle w:val="Normal"/>
+        <w:jc w:val="left"/>
+      </w:pPr>
+      <w:r>
+        <w:t>Property Value Description: A globally unique id - UUID, GUID, etc.</w:t>
+      </w:r>
+    </w:p>
+    <w:p>
+      <w:pPr>
+        <w:pStyle w:val="Normal"/>
+        <w:jc w:val="left"/>
+      </w:pPr>
+      <w:r>
+        <w:t>Template Value is set to: </w:t>
+      </w:r>
+    </w:p>
+    <w:p>
+      <w:pPr>
+        <w:pStyle w:val="Heading2"/>
+        <w:jc w:val="left"/>
+      </w:pPr>
+      <w:r>
+        <w:t>SourceId responds to these Invocations</w:t>
+      </w:r>
+    </w:p>
+    <w:p>
+      <w:pPr>
+        <w:pStyle w:val="Heading3"/>
+        <w:jc w:val="left"/>
+      </w:pPr>
+      <w:r>
         <w:t>Property Name: EFBefore</w:t>
       </w:r>
     </w:p>
@@ -16031,6 +20216,456 @@
       </w:pPr>
       <w:r>
         <w:t>Id responds to these Invocations</w:t>
+      </w:r>
+    </w:p>
+    <w:p>
+      <w:pPr>
+        <w:pStyle w:val="Heading3"/>
+        <w:jc w:val="left"/>
+      </w:pPr>
+      <w:r>
+        <w:t>Property Name: ClaimId</w:t>
+      </w:r>
+    </w:p>
+    <w:p>
+      <w:pPr>
+        <w:pStyle w:val="Normal"/>
+        <w:jc w:val="left"/>
+      </w:pPr>
+      <w:r>
+        <w:t>Property Value Description: A globally unique id - UUID, GUID, etc.</w:t>
+      </w:r>
+    </w:p>
+    <w:p>
+      <w:pPr>
+        <w:pStyle w:val="Normal"/>
+        <w:jc w:val="left"/>
+      </w:pPr>
+      <w:r>
+        <w:t>Template Value is set to: </w:t>
+      </w:r>
+    </w:p>
+    <w:p>
+      <w:pPr>
+        <w:pStyle w:val="Heading2"/>
+        <w:jc w:val="left"/>
+      </w:pPr>
+      <w:r>
+        <w:t>ClaimId responds to these Invocations</w:t>
+      </w:r>
+    </w:p>
+    <w:p>
+      <w:pPr>
+        <w:pStyle w:val="Heading3"/>
+        <w:jc w:val="left"/>
+      </w:pPr>
+      <w:r>
+        <w:t>Property Name: SourceId</w:t>
+      </w:r>
+    </w:p>
+    <w:p>
+      <w:pPr>
+        <w:pStyle w:val="Normal"/>
+        <w:jc w:val="left"/>
+      </w:pPr>
+      <w:r>
+        <w:t>Property Value Description: A globally unique id - UUID, GUID, etc.</w:t>
+      </w:r>
+    </w:p>
+    <w:p>
+      <w:pPr>
+        <w:pStyle w:val="Normal"/>
+        <w:jc w:val="left"/>
+      </w:pPr>
+      <w:r>
+        <w:t>Template Value is set to: </w:t>
+      </w:r>
+    </w:p>
+    <w:p>
+      <w:pPr>
+        <w:pStyle w:val="Heading2"/>
+        <w:jc w:val="left"/>
+      </w:pPr>
+      <w:r>
+        <w:t>SourceId responds to these Invocations</w:t>
+      </w:r>
+    </w:p>
+    <w:p>
+      <w:pPr>
+        <w:pStyle w:val="Heading3"/>
+        <w:jc w:val="left"/>
+      </w:pPr>
+      <w:r>
+        <w:t>Property Name: EFBefore</w:t>
+      </w:r>
+    </w:p>
+    <w:p>
+      <w:pPr>
+        <w:pStyle w:val="Normal"/>
+        <w:jc w:val="left"/>
+      </w:pPr>
+      <w:r>
+        <w:t>Property Value Description: Environmental Factor before project activities - i.e. soil carbon measurement before.</w:t>
+      </w:r>
+    </w:p>
+    <w:p>
+      <w:pPr>
+        <w:pStyle w:val="Normal"/>
+        <w:jc w:val="left"/>
+      </w:pPr>
+      <w:r>
+        <w:t>Template Value is set to: </w:t>
+      </w:r>
+    </w:p>
+    <w:p>
+      <w:pPr>
+        <w:pStyle w:val="Heading2"/>
+        <w:jc w:val="left"/>
+      </w:pPr>
+      <w:r>
+        <w:t>EFBefore responds to these Invocations</w:t>
+      </w:r>
+    </w:p>
+    <w:p>
+      <w:pPr>
+        <w:pStyle w:val="Heading3"/>
+        <w:jc w:val="left"/>
+      </w:pPr>
+      <w:r>
+        <w:t>Property Name: EFAfter</w:t>
+      </w:r>
+    </w:p>
+    <w:p>
+      <w:pPr>
+        <w:pStyle w:val="Normal"/>
+        <w:jc w:val="left"/>
+      </w:pPr>
+      <w:r>
+        <w:t>Property Value Description: Environmental Factor after project activities - i.e. soil carbon measurement after.</w:t>
+      </w:r>
+    </w:p>
+    <w:p>
+      <w:pPr>
+        <w:pStyle w:val="Normal"/>
+        <w:jc w:val="left"/>
+      </w:pPr>
+      <w:r>
+        <w:t>Template Value is set to: </w:t>
+      </w:r>
+    </w:p>
+    <w:p>
+      <w:pPr>
+        <w:pStyle w:val="Heading2"/>
+        <w:jc w:val="left"/>
+      </w:pPr>
+      <w:r>
+        <w:t>EFAfter responds to these Invocations</w:t>
+      </w:r>
+    </w:p>
+    <w:p>
+      <w:pPr>
+        <w:pStyle w:val="Heading2"/>
+        <w:jc w:val="left"/>
+      </w:pPr>
+      <w:r>
+        <w:t>Properties</w:t>
+      </w:r>
+    </w:p>
+    <w:p>
+      <w:pPr>
+        <w:pStyle w:val="Heading3"/>
+        <w:jc w:val="left"/>
+      </w:pPr>
+      <w:r>
+        <w:t>Property Name: Id</w:t>
+      </w:r>
+    </w:p>
+    <w:p>
+      <w:pPr>
+        <w:pStyle w:val="Normal"/>
+        <w:jc w:val="left"/>
+      </w:pPr>
+      <w:r>
+        <w:t>Property Value Description: A globally unique id - UUID, GUID, etc.</w:t>
+      </w:r>
+    </w:p>
+    <w:p>
+      <w:pPr>
+        <w:pStyle w:val="Normal"/>
+        <w:jc w:val="left"/>
+      </w:pPr>
+      <w:r>
+        <w:t>Template Value is set to: </w:t>
+      </w:r>
+    </w:p>
+    <w:p>
+      <w:pPr>
+        <w:pStyle w:val="Heading2"/>
+        <w:jc w:val="left"/>
+      </w:pPr>
+      <w:r>
+        <w:t>Id responds to these Invocations</w:t>
+      </w:r>
+    </w:p>
+    <w:p>
+      <w:pPr>
+        <w:pStyle w:val="Heading3"/>
+        <w:jc w:val="left"/>
+      </w:pPr>
+      <w:r>
+        <w:t>Property Name: ClaimId</w:t>
+      </w:r>
+    </w:p>
+    <w:p>
+      <w:pPr>
+        <w:pStyle w:val="Normal"/>
+        <w:jc w:val="left"/>
+      </w:pPr>
+      <w:r>
+        <w:t>Property Value Description: A globally unique id - UUID, GUID, etc.</w:t>
+      </w:r>
+    </w:p>
+    <w:p>
+      <w:pPr>
+        <w:pStyle w:val="Normal"/>
+        <w:jc w:val="left"/>
+      </w:pPr>
+      <w:r>
+        <w:t>Template Value is set to: </w:t>
+      </w:r>
+    </w:p>
+    <w:p>
+      <w:pPr>
+        <w:pStyle w:val="Heading2"/>
+        <w:jc w:val="left"/>
+      </w:pPr>
+      <w:r>
+        <w:t>ClaimId responds to these Invocations</w:t>
+      </w:r>
+    </w:p>
+    <w:p>
+      <w:pPr>
+        <w:pStyle w:val="Heading3"/>
+        <w:jc w:val="left"/>
+      </w:pPr>
+      <w:r>
+        <w:t>Property Name: SourceId</w:t>
+      </w:r>
+    </w:p>
+    <w:p>
+      <w:pPr>
+        <w:pStyle w:val="Normal"/>
+        <w:jc w:val="left"/>
+      </w:pPr>
+      <w:r>
+        <w:t>Property Value Description: A globally unique id - UUID, GUID, etc.</w:t>
+      </w:r>
+    </w:p>
+    <w:p>
+      <w:pPr>
+        <w:pStyle w:val="Normal"/>
+        <w:jc w:val="left"/>
+      </w:pPr>
+      <w:r>
+        <w:t>Template Value is set to: </w:t>
+      </w:r>
+    </w:p>
+    <w:p>
+      <w:pPr>
+        <w:pStyle w:val="Heading2"/>
+        <w:jc w:val="left"/>
+      </w:pPr>
+      <w:r>
+        <w:t>SourceId responds to these Invocations</w:t>
+      </w:r>
+    </w:p>
+    <w:p>
+      <w:pPr>
+        <w:pStyle w:val="Heading3"/>
+        <w:jc w:val="left"/>
+      </w:pPr>
+      <w:r>
+        <w:t>Property Name: EFBefore</w:t>
+      </w:r>
+    </w:p>
+    <w:p>
+      <w:pPr>
+        <w:pStyle w:val="Normal"/>
+        <w:jc w:val="left"/>
+      </w:pPr>
+      <w:r>
+        <w:t>Property Value Description: Environmental Factor before project activities - i.e. soil carbon measurement before.</w:t>
+      </w:r>
+    </w:p>
+    <w:p>
+      <w:pPr>
+        <w:pStyle w:val="Normal"/>
+        <w:jc w:val="left"/>
+      </w:pPr>
+      <w:r>
+        <w:t>Template Value is set to: </w:t>
+      </w:r>
+    </w:p>
+    <w:p>
+      <w:pPr>
+        <w:pStyle w:val="Heading2"/>
+        <w:jc w:val="left"/>
+      </w:pPr>
+      <w:r>
+        <w:t>EFBefore responds to these Invocations</w:t>
+      </w:r>
+    </w:p>
+    <w:p>
+      <w:pPr>
+        <w:pStyle w:val="Heading3"/>
+        <w:jc w:val="left"/>
+      </w:pPr>
+      <w:r>
+        <w:t>Property Name: EFAfter</w:t>
+      </w:r>
+    </w:p>
+    <w:p>
+      <w:pPr>
+        <w:pStyle w:val="Normal"/>
+        <w:jc w:val="left"/>
+      </w:pPr>
+      <w:r>
+        <w:t>Property Value Description: Environmental Factor after project activities - i.e. soil carbon measurement after.</w:t>
+      </w:r>
+    </w:p>
+    <w:p>
+      <w:pPr>
+        <w:pStyle w:val="Normal"/>
+        <w:jc w:val="left"/>
+      </w:pPr>
+      <w:r>
+        <w:t>Template Value is set to: </w:t>
+      </w:r>
+    </w:p>
+    <w:p>
+      <w:pPr>
+        <w:pStyle w:val="Heading2"/>
+        <w:jc w:val="left"/>
+      </w:pPr>
+      <w:r>
+        <w:t>EFAfter responds to these Invocations</w:t>
+      </w:r>
+    </w:p>
+    <w:p>
+      <w:pPr>
+        <w:pStyle w:val="Heading2"/>
+        <w:jc w:val="left"/>
+      </w:pPr>
+      <w:r>
+        <w:t>Properties</w:t>
+      </w:r>
+    </w:p>
+    <w:p>
+      <w:pPr>
+        <w:pStyle w:val="Heading3"/>
+        <w:jc w:val="left"/>
+      </w:pPr>
+      <w:r>
+        <w:t>Property Name: Id</w:t>
+      </w:r>
+    </w:p>
+    <w:p>
+      <w:pPr>
+        <w:pStyle w:val="Normal"/>
+        <w:jc w:val="left"/>
+      </w:pPr>
+      <w:r>
+        <w:t>Property Value Description: A globally unique id - UUID, GUID, etc.</w:t>
+      </w:r>
+    </w:p>
+    <w:p>
+      <w:pPr>
+        <w:pStyle w:val="Normal"/>
+        <w:jc w:val="left"/>
+      </w:pPr>
+      <w:r>
+        <w:t>Template Value is set to: </w:t>
+      </w:r>
+    </w:p>
+    <w:p>
+      <w:pPr>
+        <w:pStyle w:val="Heading2"/>
+        <w:jc w:val="left"/>
+      </w:pPr>
+      <w:r>
+        <w:t>Id responds to these Invocations</w:t>
+      </w:r>
+    </w:p>
+    <w:p>
+      <w:pPr>
+        <w:pStyle w:val="Heading3"/>
+        <w:jc w:val="left"/>
+      </w:pPr>
+      <w:r>
+        <w:t>Property Name: ClaimId</w:t>
+      </w:r>
+    </w:p>
+    <w:p>
+      <w:pPr>
+        <w:pStyle w:val="Normal"/>
+        <w:jc w:val="left"/>
+      </w:pPr>
+      <w:r>
+        <w:t>Property Value Description: A globally unique id - UUID, GUID, etc.</w:t>
+      </w:r>
+    </w:p>
+    <w:p>
+      <w:pPr>
+        <w:pStyle w:val="Normal"/>
+        <w:jc w:val="left"/>
+      </w:pPr>
+      <w:r>
+        <w:t>Template Value is set to: </w:t>
+      </w:r>
+    </w:p>
+    <w:p>
+      <w:pPr>
+        <w:pStyle w:val="Heading2"/>
+        <w:jc w:val="left"/>
+      </w:pPr>
+      <w:r>
+        <w:t>ClaimId responds to these Invocations</w:t>
+      </w:r>
+    </w:p>
+    <w:p>
+      <w:pPr>
+        <w:pStyle w:val="Heading3"/>
+        <w:jc w:val="left"/>
+      </w:pPr>
+      <w:r>
+        <w:t>Property Name: SourceId</w:t>
+      </w:r>
+    </w:p>
+    <w:p>
+      <w:pPr>
+        <w:pStyle w:val="Normal"/>
+        <w:jc w:val="left"/>
+      </w:pPr>
+      <w:r>
+        <w:t>Property Value Description: A globally unique id - UUID, GUID, etc.</w:t>
+      </w:r>
+    </w:p>
+    <w:p>
+      <w:pPr>
+        <w:pStyle w:val="Normal"/>
+        <w:jc w:val="left"/>
+      </w:pPr>
+      <w:r>
+        <w:t>Template Value is set to: </w:t>
+      </w:r>
+    </w:p>
+    <w:p>
+      <w:pPr>
+        <w:pStyle w:val="Heading2"/>
+        <w:jc w:val="left"/>
+      </w:pPr>
+      <w:r>
+        <w:t>SourceId responds to these Invocations</w:t>
       </w:r>
     </w:p>
     <w:p>
@@ -18185,7 +22820,7 @@
             <w:tc>
               <w:p>
                 <w:r>
-                  <w:t>Roles should be used to control what accounts can create set a CoBenefit.</w:t>
+                  <w:t>Roles should be used to control what accounts can create or set a CoBenefit.</w:t>
                 </w:r>
               </w:p>
             </w:tc>
@@ -18579,7 +23214,7 @@
         <w:jc w:val="left"/>
       </w:pPr>
       <w:r>
-        <w:t>Property Value Description: Contains the values for the claim.</w:t>
+        <w:t>Property Value Description: Contains the values for the co-benefit.</w:t>
       </w:r>
     </w:p>
     <w:p>
@@ -19007,7 +23642,7 @@
       <w:pStyle w:val="Footer"/>
     </w:pPr>
     <w:r>
-      <w:t>Ecological-Claim - 9aaf8a2aecc53377064b0ff0370cd0387429fdd700e9f5c4ccdbbd070db198da</w:t>
+      <w:t>Ecological-Claim - cdfe87febecab0f13b4fb1746782356e74c597af47b60f85c01d76d53f2efd58</w:t>
       <w:fldSimple w:instr="PAGE"/>
     </w:r>
   </w:p>

</xml_diff>

<commit_message>
Updates to Ecological Project and Claim Process
Adding missing properties from taskforce report.
</commit_message>
<xml_diff>
--- a/artifacts/token-templates/specifications/Ecological-Claim/latest/Ecological-Claim-spec.docx
+++ b/artifacts/token-templates/specifications/Ecological-Claim/latest/Ecological-Claim-spec.docx
@@ -2,8 +2,8 @@
 <file path=word/document.xml><?xml version="1.0" encoding="utf-8"?>
 <w:document xmlns:w="http://schemas.openxmlformats.org/wordprocessingml/2006/main">
   <w:body>
-    <w:footerReference xmlns:r="http://schemas.openxmlformats.org/officeDocument/2006/relationships" r:id="R159984bc87cf418b"/>
-    <w:headerReference xmlns:r="http://schemas.openxmlformats.org/officeDocument/2006/relationships" r:id="Rc39646b3565c4305"/>
+    <w:footerReference xmlns:r="http://schemas.openxmlformats.org/officeDocument/2006/relationships" r:id="R3448dd79f2ca47cf"/>
+    <w:headerReference xmlns:r="http://schemas.openxmlformats.org/officeDocument/2006/relationships" r:id="Rf90741c70d2c49e6"/>
     <w:p>
       <w:pPr>
         <w:pStyle w:val="Title"/>
@@ -7332,7 +7332,7 @@
         <w:jc w:val="left"/>
       </w:pPr>
       <w:r>
-        <w:t>A token class that implements this behavior is burned or retired when the processed claim token created after processing. For example, a Carbon Benefit Claim is submitted for validation and verification, once this is done the claim is processed. Once the processed claim is created, the claim token should be processed or retired by passing in the processed claim token id that resulted from the verification. This ensures that the claim cannot be validated and verified again and can no longer be used.</w:t>
+        <w:t>A token class that implements this behavior is burned or retired when the next token is issued in a supply chain of tokens, like retiring an ecological claim once a processed claim token is created. For example, a Ecological Claim is submitted for validation and verification, once this is done the claim is processed and a processed claim is created, the ecological claim token should be processed or retired by passing in the processed claim token id that resulted from the verification. This ensures that the claim cannot be validated and verified again and can no longer be used. This process is also repeated when a credit is issued against a processed claim, where the credit id is passed to this behavior to retire the processed claim and link it to the credit that was issued.</w:t>
       </w:r>
     </w:p>
     <w:p>
@@ -7368,7 +7368,7 @@
         <w:jc w:val="left"/>
       </w:pPr>
       <w:r>
-        <w:t>Used in conjunction with ecological benefit claims.</w:t>
+        <w:t>Used in conjunction with ecological claims processing.</w:t>
       </w:r>
     </w:p>
     <w:p>
@@ -13058,7 +13058,7 @@
         <w:jc w:val="left"/>
       </w:pPr>
       <w:r>
-        <w:t>A token class that implements this behavior will provide controls to increase and decrease supply of tokens within the class.  Additionally, it will include the ability to support a role, like Submitters, that will be allowed to invoke the mintable behavior. Accounts can be added to the role and will be able to mint tokens in the class. The owner of an instance can process or delegate processing of the token which burns or retires the token, but requires the the Id of the new processed claim token to be successfully be retired. This provides correlation between the two items and prevents benefit claims from being processed more than once.</w:t>
+        <w:t>A token class that implements this behavior will provide controls to increase and decrease supply of tokens within the class.  Additionally, it will include the ability to support a role, like Submitters, that will be allowed to invoke the mintable behavior. Accounts can be added to the role and will be able to mint tokens in the class. The owner of an instance can process or delegate processing of the token which burns or retires the token, but requires the the Id of the new processed claim token to be successfully be retired. This provides correlation between the two items and prevents ecological claims from being processed more than once.</w:t>
       </w:r>
     </w:p>
     <w:p>
@@ -13076,7 +13076,7 @@
         <w:jc w:val="left"/>
       </w:pPr>
       <w:r>
-        <w:t/>
+        <w:t>To represent transition stages in the ecological claims process, tokens are created and passed between parties in the process. These tokens are then retired once a stage in the process is complete. For example, an Ecological Claim is submitted by a Modular Benefit Project, this claim is the encumbered by the validator for processing. Once validation of the claim is complete, a ProcessedClaim is created and the EcologicalClaim is passed the Id for the ProcessedClaim and retired. This is repeated for the ProcessedClaim, once a Credit is issued against it, the Credit Id is passed to the ProcessedClaim and it is retired.</w:t>
       </w:r>
     </w:p>
     <w:p>
@@ -13118,22 +13118,6 @@
               <w:tcPr>
                 <w:tcW w:w="75" w:type="pct"/>
               </w:tcPr>
-            </w:tc>
-          </w:tr>
-          <w:tr>
-            <w:tc>
-              <w:p>
-                <w:r>
-                  <w:t>Central Bank</w:t>
-                </w:r>
-              </w:p>
-            </w:tc>
-            <w:tc>
-              <w:p>
-                <w:r>
-                  <w:t>Implementing monetary policy for this token.</w:t>
-                </w:r>
-              </w:p>
             </w:tc>
           </w:tr>
         </w:tbl>
@@ -17436,29 +17420,6 @@
               </w:p>
             </w:tc>
           </w:tr>
-          <w:tr>
-            <w:tc>
-              <w:p>
-                <w:r>
-                  <w:t>PropertySet</w:t>
-                </w:r>
-              </w:p>
-            </w:tc>
-            <w:tc>
-              <w:p>
-                <w:r>
-                  <w:t>phCB</w:t>
-                </w:r>
-              </w:p>
-            </w:tc>
-            <w:tc>
-              <w:p>
-                <w:r>
-                  <w:t>The co-benefits property set is included in this property set.</w:t>
-                </w:r>
-              </w:p>
-            </w:tc>
-          </w:tr>
         </w:tbl>
       </w:r>
     </w:p>
@@ -23642,7 +23603,7 @@
       <w:pStyle w:val="Footer"/>
     </w:pPr>
     <w:r>
-      <w:t>Ecological-Claim - cdfe87febecab0f13b4fb1746782356e74c597af47b60f85c01d76d53f2efd58</w:t>
+      <w:t>Ecological-Claim - c1066b0ec85b79013626b9d369153ea4f053ac063bed7599122ba85777de4c1f</w:t>
       <w:fldSimple w:instr="PAGE"/>
     </w:r>
   </w:p>

</xml_diff>